<commit_message>
ENS1161: added test 11
</commit_message>
<xml_diff>
--- a/year_1/sem_1/ENS1161_computer_fundamentals/12_week_12/ENS1161_Test_11e_Martin_Ponce_10371381.docx
+++ b/year_1/sem_1/ENS1161_computer_fundamentals/12_week_12/ENS1161_Test_11e_Martin_Ponce_10371381.docx
@@ -1,6 +1,6 @@
 
 <file path=word/document.xml><?xml version="1.0" encoding="utf-8"?>
-<w:document xmlns:ve="http://schemas.openxmlformats.org/markup-compatibility/2006" xmlns:o="urn:schemas-microsoft-com:office:office" xmlns:r="http://schemas.openxmlformats.org/officeDocument/2006/relationships" xmlns:m="http://schemas.openxmlformats.org/officeDocument/2006/math" xmlns:v="urn:schemas-microsoft-com:vml" xmlns:wp="http://schemas.openxmlformats.org/drawingml/2006/wordprocessingDrawing" xmlns:w10="urn:schemas-microsoft-com:office:word" xmlns:w="http://schemas.openxmlformats.org/wordprocessingml/2006/main" xmlns:wne="http://schemas.microsoft.com/office/word/2006/wordml">
+<w:document xmlns:wpc="http://schemas.microsoft.com/office/word/2010/wordprocessingCanvas" xmlns:mc="http://schemas.openxmlformats.org/markup-compatibility/2006" xmlns:o="urn:schemas-microsoft-com:office:office" xmlns:r="http://schemas.openxmlformats.org/officeDocument/2006/relationships" xmlns:m="http://schemas.openxmlformats.org/officeDocument/2006/math" xmlns:v="urn:schemas-microsoft-com:vml" xmlns:wp14="http://schemas.microsoft.com/office/word/2010/wordprocessingDrawing" xmlns:wp="http://schemas.openxmlformats.org/drawingml/2006/wordprocessingDrawing" xmlns:w10="urn:schemas-microsoft-com:office:word" xmlns:w="http://schemas.openxmlformats.org/wordprocessingml/2006/main" xmlns:w14="http://schemas.microsoft.com/office/word/2010/wordml" xmlns:w15="http://schemas.microsoft.com/office/word/2012/wordml" xmlns:wpg="http://schemas.microsoft.com/office/word/2010/wordprocessingGroup" xmlns:wpi="http://schemas.microsoft.com/office/word/2010/wordprocessingInk" xmlns:wne="http://schemas.microsoft.com/office/word/2006/wordml" xmlns:wps="http://schemas.microsoft.com/office/word/2010/wordprocessingShape" mc:Ignorable="w14 w15 wp14">
   <w:body>
     <w:p>
       <w:pPr>
@@ -12,32 +12,50 @@
       <w:r>
         <w:rPr>
           <w:rFonts w:ascii="Arial" w:hAnsi="Arial" w:cs="Arial"/>
-        </w:rPr>
-        <w:t>______________</w:t>
-      </w:r>
-      <w:r>
-        <w:rPr>
-          <w:rFonts w:ascii="Arial" w:hAnsi="Arial" w:cs="Arial"/>
-        </w:rPr>
-        <w:t xml:space="preserve">   _______________</w:t>
-      </w:r>
-      <w:r>
-        <w:rPr>
-          <w:rFonts w:ascii="Arial" w:hAnsi="Arial" w:cs="Arial"/>
-        </w:rPr>
-        <w:t xml:space="preserve">  </w:t>
-      </w:r>
-      <w:r>
-        <w:rPr>
-          <w:rFonts w:ascii="Arial" w:hAnsi="Arial" w:cs="Arial"/>
+          <w:color w:val="00B0F0"/>
+        </w:rPr>
+        <w:t xml:space="preserve">Ponce                     Martin                       </w:t>
+      </w:r>
+      <w:r>
+        <w:rPr>
+          <w:rFonts w:ascii="Arial" w:hAnsi="Arial" w:cs="Arial"/>
+          <w:color w:val="00B0F0"/>
         </w:rPr>
         <w:t xml:space="preserve"> </w:t>
       </w:r>
       <w:r>
         <w:rPr>
           <w:rFonts w:ascii="Arial" w:hAnsi="Arial" w:cs="Arial"/>
-        </w:rPr>
-        <w:t>_____________    Date ___/___/___</w:t>
+          <w:color w:val="00B0F0"/>
+        </w:rPr>
+        <w:t>10371381</w:t>
+      </w:r>
+      <w:r>
+        <w:rPr>
+          <w:rFonts w:ascii="Arial" w:hAnsi="Arial" w:cs="Arial"/>
+        </w:rPr>
+        <w:t xml:space="preserve">                Date </w:t>
+      </w:r>
+      <w:r>
+        <w:rPr>
+          <w:rFonts w:ascii="Arial" w:hAnsi="Arial" w:cs="Arial"/>
+          <w:color w:val="00B0F0"/>
+        </w:rPr>
+        <w:t>20</w:t>
+      </w:r>
+      <w:r>
+        <w:rPr>
+          <w:rFonts w:ascii="Arial" w:hAnsi="Arial" w:cs="Arial"/>
+          <w:color w:val="00B0F0"/>
+        </w:rPr>
+        <w:t>/10</w:t>
+      </w:r>
+      <w:r>
+        <w:rPr>
+          <w:rFonts w:ascii="Arial" w:hAnsi="Arial" w:cs="Arial"/>
+          <w:color w:val="00B0F0"/>
+        </w:rPr>
+        <w:t>/2014</w:t>
       </w:r>
     </w:p>
     <w:p>
@@ -280,7 +298,7 @@
           <v:shape id="_x0000_i1025" type="#_x0000_t75" style="width:89.25pt;height:36pt" o:ole="" fillcolor="window">
             <v:imagedata r:id="rId7" o:title=""/>
           </v:shape>
-          <o:OLEObject Type="Embed" ProgID="Equation.3" ShapeID="_x0000_i1025" DrawAspect="Content" ObjectID="_1313842536" r:id="rId8"/>
+          <o:OLEObject Type="Embed" ProgID="Equation.3" ShapeID="_x0000_i1025" DrawAspect="Content" ObjectID="_1475336435" r:id="rId8"/>
         </w:object>
       </w:r>
       <w:r>
@@ -290,7 +308,27 @@
           <w:sz w:val="20"/>
           <w:szCs w:val="20"/>
         </w:rPr>
-        <w:t xml:space="preserve">    and      </w:t>
+        <w:t xml:space="preserve">    </w:t>
+      </w:r>
+      <w:proofErr w:type="gramStart"/>
+      <w:r>
+        <w:rPr>
+          <w:rFonts w:ascii="Arial" w:hAnsi="Arial" w:cs="Arial"/>
+          <w:color w:val="000000"/>
+          <w:sz w:val="20"/>
+          <w:szCs w:val="20"/>
+        </w:rPr>
+        <w:t>and</w:t>
+      </w:r>
+      <w:proofErr w:type="gramEnd"/>
+      <w:r>
+        <w:rPr>
+          <w:rFonts w:ascii="Arial" w:hAnsi="Arial" w:cs="Arial"/>
+          <w:color w:val="000000"/>
+          <w:sz w:val="20"/>
+          <w:szCs w:val="20"/>
+        </w:rPr>
+        <w:t xml:space="preserve">      </w:t>
       </w:r>
       <w:r>
         <w:rPr>
@@ -304,7 +342,7 @@
           <v:shape id="_x0000_i1026" type="#_x0000_t75" style="width:68.25pt;height:56.25pt" o:ole="" fillcolor="window">
             <v:imagedata r:id="rId9" o:title=""/>
           </v:shape>
-          <o:OLEObject Type="Embed" ProgID="Equation.3" ShapeID="_x0000_i1026" DrawAspect="Content" ObjectID="_1313842537" r:id="rId10"/>
+          <o:OLEObject Type="Embed" ProgID="Equation.3" ShapeID="_x0000_i1026" DrawAspect="Content" ObjectID="_1475336436" r:id="rId10"/>
         </w:object>
       </w:r>
       <w:r>
@@ -350,102 +388,88 @@
           <w:szCs w:val="20"/>
         </w:rPr>
         <w:tab/>
-        <w:t>find the product AB.</w:t>
-      </w:r>
-    </w:p>
-    <w:p>
-      <w:pPr>
-        <w:tabs>
-          <w:tab w:val="num" w:pos="720"/>
-        </w:tabs>
-        <w:rPr>
-          <w:rFonts w:ascii="Arial" w:hAnsi="Arial" w:cs="Arial"/>
-          <w:color w:val="000000"/>
-          <w:sz w:val="20"/>
-          <w:szCs w:val="20"/>
-        </w:rPr>
-      </w:pPr>
-    </w:p>
-    <w:p>
-      <w:pPr>
-        <w:tabs>
-          <w:tab w:val="num" w:pos="720"/>
-        </w:tabs>
-        <w:rPr>
-          <w:rFonts w:ascii="Arial" w:hAnsi="Arial" w:cs="Arial"/>
-          <w:color w:val="000000"/>
-          <w:sz w:val="20"/>
-          <w:szCs w:val="20"/>
-        </w:rPr>
-      </w:pPr>
-    </w:p>
-    <w:p>
-      <w:pPr>
-        <w:tabs>
-          <w:tab w:val="num" w:pos="720"/>
-          <w:tab w:val="num" w:pos="1418"/>
-        </w:tabs>
-        <w:ind w:left="720" w:hanging="720"/>
-        <w:rPr>
-          <w:rFonts w:ascii="Arial" w:hAnsi="Arial" w:cs="Arial"/>
-          <w:color w:val="000000"/>
-          <w:sz w:val="20"/>
-          <w:szCs w:val="20"/>
-        </w:rPr>
-      </w:pPr>
-    </w:p>
-    <w:p>
-      <w:pPr>
-        <w:tabs>
-          <w:tab w:val="num" w:pos="720"/>
-          <w:tab w:val="num" w:pos="1418"/>
-        </w:tabs>
-        <w:ind w:left="720" w:hanging="720"/>
-        <w:rPr>
-          <w:rFonts w:ascii="Arial" w:hAnsi="Arial" w:cs="Arial"/>
-          <w:color w:val="000000"/>
-          <w:sz w:val="20"/>
-          <w:szCs w:val="20"/>
-        </w:rPr>
-      </w:pPr>
-    </w:p>
-    <w:p>
-      <w:pPr>
-        <w:tabs>
-          <w:tab w:val="num" w:pos="720"/>
-          <w:tab w:val="num" w:pos="1418"/>
-        </w:tabs>
-        <w:ind w:left="720" w:hanging="720"/>
-        <w:rPr>
-          <w:rFonts w:ascii="Arial" w:hAnsi="Arial" w:cs="Arial"/>
-          <w:color w:val="000000"/>
-          <w:sz w:val="20"/>
-          <w:szCs w:val="20"/>
-        </w:rPr>
-      </w:pPr>
-    </w:p>
-    <w:p>
-      <w:pPr>
-        <w:tabs>
-          <w:tab w:val="num" w:pos="720"/>
-        </w:tabs>
-        <w:ind w:left="720" w:hanging="720"/>
-        <w:jc w:val="right"/>
-        <w:rPr>
-          <w:rFonts w:ascii="Arial" w:hAnsi="Arial" w:cs="Arial"/>
-          <w:color w:val="000000"/>
-          <w:sz w:val="20"/>
-          <w:szCs w:val="20"/>
-        </w:rPr>
-      </w:pPr>
-      <w:r>
-        <w:rPr>
-          <w:rFonts w:ascii="Arial" w:hAnsi="Arial" w:cs="Arial"/>
-          <w:color w:val="000000"/>
-          <w:sz w:val="20"/>
-          <w:szCs w:val="20"/>
-        </w:rPr>
-        <w:t>……………………</w:t>
+      </w:r>
+      <w:proofErr w:type="gramStart"/>
+      <w:r>
+        <w:rPr>
+          <w:rFonts w:ascii="Arial" w:hAnsi="Arial" w:cs="Arial"/>
+          <w:color w:val="000000"/>
+          <w:sz w:val="20"/>
+          <w:szCs w:val="20"/>
+        </w:rPr>
+        <w:t>find</w:t>
+      </w:r>
+      <w:proofErr w:type="gramEnd"/>
+      <w:r>
+        <w:rPr>
+          <w:rFonts w:ascii="Arial" w:hAnsi="Arial" w:cs="Arial"/>
+          <w:color w:val="000000"/>
+          <w:sz w:val="20"/>
+          <w:szCs w:val="20"/>
+        </w:rPr>
+        <w:t xml:space="preserve"> the product AB.</w:t>
+      </w:r>
+    </w:p>
+    <w:p>
+      <w:pPr>
+        <w:tabs>
+          <w:tab w:val="num" w:pos="720"/>
+        </w:tabs>
+        <w:ind w:left="720" w:hanging="720"/>
+        <w:rPr>
+          <w:rFonts w:ascii="Arial" w:hAnsi="Arial" w:cs="Arial"/>
+          <w:color w:val="000000"/>
+          <w:sz w:val="20"/>
+          <w:szCs w:val="20"/>
+        </w:rPr>
+      </w:pPr>
+    </w:p>
+    <w:p>
+      <w:pPr>
+        <w:tabs>
+          <w:tab w:val="num" w:pos="720"/>
+        </w:tabs>
+        <w:ind w:left="720" w:hanging="720"/>
+        <w:rPr>
+          <w:rFonts w:ascii="Arial" w:hAnsi="Arial" w:cs="Arial"/>
+          <w:color w:val="000000"/>
+          <w:sz w:val="20"/>
+          <w:szCs w:val="20"/>
+        </w:rPr>
+      </w:pPr>
+    </w:p>
+    <w:p>
+      <w:pPr>
+        <w:tabs>
+          <w:tab w:val="num" w:pos="720"/>
+        </w:tabs>
+        <w:ind w:left="720" w:hanging="720"/>
+        <w:rPr>
+          <w:rFonts w:ascii="Arial" w:hAnsi="Arial" w:cs="Arial"/>
+          <w:color w:val="000000"/>
+          <w:sz w:val="20"/>
+          <w:szCs w:val="20"/>
+        </w:rPr>
+      </w:pPr>
+      <w:r>
+        <w:tab/>
+      </w:r>
+      <w:r>
+        <w:object w:dxaOrig="3991" w:dyaOrig="2295">
+          <v:shape id="_x0000_i1028" type="#_x0000_t75" style="width:99.75pt;height:57pt" o:ole="">
+            <v:imagedata r:id="rId11" o:title=""/>
+          </v:shape>
+          <o:OLEObject Type="Embed" ProgID="Visio.Drawing.15" ShapeID="_x0000_i1028" DrawAspect="Content" ObjectID="_1475336437" r:id="rId12"/>
+        </w:object>
+      </w:r>
+      <w:r>
+        <w:rPr>
+          <w:rFonts w:ascii="Arial" w:hAnsi="Arial" w:cs="Arial"/>
+          <w:color w:val="000000"/>
+          <w:sz w:val="20"/>
+          <w:szCs w:val="20"/>
+        </w:rPr>
+        <w:tab/>
       </w:r>
     </w:p>
     <w:p>
@@ -487,7 +511,29 @@
           <w:szCs w:val="20"/>
         </w:rPr>
         <w:tab/>
-        <w:t>(i)</w:t>
+        <w:t>(</w:t>
+      </w:r>
+      <w:proofErr w:type="spellStart"/>
+      <w:proofErr w:type="gramStart"/>
+      <w:r>
+        <w:rPr>
+          <w:rFonts w:ascii="Arial" w:hAnsi="Arial" w:cs="Arial"/>
+          <w:color w:val="000000"/>
+          <w:sz w:val="20"/>
+          <w:szCs w:val="20"/>
+        </w:rPr>
+        <w:t>i</w:t>
+      </w:r>
+      <w:proofErr w:type="spellEnd"/>
+      <w:proofErr w:type="gramEnd"/>
+      <w:r>
+        <w:rPr>
+          <w:rFonts w:ascii="Arial" w:hAnsi="Arial" w:cs="Arial"/>
+          <w:color w:val="000000"/>
+          <w:sz w:val="20"/>
+          <w:szCs w:val="20"/>
+        </w:rPr>
+        <w:t>)</w:t>
       </w:r>
       <w:r>
         <w:rPr>
@@ -509,9 +555,9 @@
         </w:rPr>
         <w:object w:dxaOrig="900" w:dyaOrig="720">
           <v:shape id="_x0000_i1027" type="#_x0000_t75" style="width:45pt;height:36pt" o:ole="" fillcolor="window">
-            <v:imagedata r:id="rId11" o:title=""/>
+            <v:imagedata r:id="rId13" o:title=""/>
           </v:shape>
-          <o:OLEObject Type="Embed" ProgID="Equation.3" ShapeID="_x0000_i1027" DrawAspect="Content" ObjectID="_1313842538" r:id="rId12"/>
+          <o:OLEObject Type="Embed" ProgID="Equation.3" ShapeID="_x0000_i1027" DrawAspect="Content" ObjectID="_1475336438" r:id="rId14"/>
         </w:object>
       </w:r>
     </w:p>
@@ -534,94 +580,37 @@
         <w:tabs>
           <w:tab w:val="num" w:pos="720"/>
         </w:tabs>
-        <w:ind w:left="720" w:hanging="720"/>
-        <w:rPr>
-          <w:rFonts w:ascii="Arial" w:hAnsi="Arial" w:cs="Arial"/>
-          <w:color w:val="000000"/>
-          <w:sz w:val="20"/>
-          <w:szCs w:val="20"/>
-        </w:rPr>
-      </w:pPr>
-    </w:p>
-    <w:p>
-      <w:pPr>
-        <w:tabs>
-          <w:tab w:val="num" w:pos="720"/>
-        </w:tabs>
-        <w:ind w:left="720" w:hanging="720"/>
-        <w:rPr>
-          <w:rFonts w:ascii="Arial" w:hAnsi="Arial" w:cs="Arial"/>
-          <w:color w:val="000000"/>
-          <w:sz w:val="20"/>
-          <w:szCs w:val="20"/>
-        </w:rPr>
-      </w:pPr>
-    </w:p>
-    <w:p>
-      <w:pPr>
-        <w:tabs>
-          <w:tab w:val="num" w:pos="720"/>
-        </w:tabs>
-        <w:ind w:left="720" w:hanging="720"/>
-        <w:rPr>
-          <w:rFonts w:ascii="Arial" w:hAnsi="Arial" w:cs="Arial"/>
-          <w:color w:val="000000"/>
-          <w:sz w:val="20"/>
-          <w:szCs w:val="20"/>
-        </w:rPr>
-      </w:pPr>
-    </w:p>
-    <w:p>
-      <w:pPr>
-        <w:tabs>
-          <w:tab w:val="num" w:pos="720"/>
-        </w:tabs>
-        <w:ind w:left="720" w:hanging="720"/>
-        <w:rPr>
-          <w:rFonts w:ascii="Arial" w:hAnsi="Arial" w:cs="Arial"/>
-          <w:color w:val="000000"/>
-          <w:sz w:val="20"/>
-          <w:szCs w:val="20"/>
-        </w:rPr>
-      </w:pPr>
-    </w:p>
-    <w:p>
-      <w:pPr>
-        <w:tabs>
-          <w:tab w:val="num" w:pos="720"/>
-        </w:tabs>
-        <w:ind w:left="720" w:hanging="720"/>
-        <w:rPr>
-          <w:rFonts w:ascii="Arial" w:hAnsi="Arial" w:cs="Arial"/>
-          <w:color w:val="000000"/>
-          <w:sz w:val="20"/>
-          <w:szCs w:val="20"/>
-        </w:rPr>
-      </w:pPr>
-    </w:p>
-    <w:p>
-      <w:pPr>
-        <w:tabs>
-          <w:tab w:val="num" w:pos="720"/>
-        </w:tabs>
-        <w:ind w:left="720" w:hanging="720"/>
-        <w:jc w:val="right"/>
-        <w:rPr>
-          <w:rFonts w:ascii="Arial" w:hAnsi="Arial" w:cs="Arial"/>
-          <w:color w:val="000000"/>
-          <w:sz w:val="20"/>
-          <w:szCs w:val="20"/>
-        </w:rPr>
-      </w:pPr>
-      <w:r>
-        <w:rPr>
-          <w:rFonts w:ascii="Arial" w:hAnsi="Arial" w:cs="Arial"/>
-          <w:color w:val="000000"/>
-          <w:sz w:val="20"/>
-          <w:szCs w:val="20"/>
-        </w:rPr>
-        <w:t>……………………</w:t>
-      </w:r>
+        <w:rPr>
+          <w:rFonts w:ascii="Arial" w:hAnsi="Arial" w:cs="Arial"/>
+          <w:color w:val="000000"/>
+          <w:sz w:val="20"/>
+          <w:szCs w:val="20"/>
+        </w:rPr>
+      </w:pPr>
+      <w:r>
+        <w:tab/>
+      </w:r>
+      <w:r>
+        <w:object w:dxaOrig="3991" w:dyaOrig="2295">
+          <v:shape id="_x0000_i1029" type="#_x0000_t75" style="width:99.75pt;height:57pt" o:ole="">
+            <v:imagedata r:id="rId15" o:title=""/>
+          </v:shape>
+          <o:OLEObject Type="Embed" ProgID="Visio.Drawing.15" ShapeID="_x0000_i1029" DrawAspect="Content" ObjectID="_1475336439" r:id="rId16"/>
+        </w:object>
+      </w:r>
+    </w:p>
+    <w:p>
+      <w:pPr>
+        <w:tabs>
+          <w:tab w:val="num" w:pos="720"/>
+        </w:tabs>
+        <w:rPr>
+          <w:rFonts w:ascii="Arial" w:hAnsi="Arial" w:cs="Arial"/>
+          <w:color w:val="000000"/>
+          <w:sz w:val="20"/>
+          <w:szCs w:val="20"/>
+        </w:rPr>
+      </w:pPr>
     </w:p>
     <w:p>
       <w:pPr>
@@ -668,7 +657,27 @@
           <w:szCs w:val="20"/>
         </w:rPr>
         <w:tab/>
-        <w:t>Use the result of part (i) to solve the system of equations:</w:t>
+        <w:t>Use the result of part (</w:t>
+      </w:r>
+      <w:proofErr w:type="spellStart"/>
+      <w:r>
+        <w:rPr>
+          <w:rFonts w:ascii="Arial" w:hAnsi="Arial" w:cs="Arial"/>
+          <w:color w:val="000000"/>
+          <w:sz w:val="20"/>
+          <w:szCs w:val="20"/>
+        </w:rPr>
+        <w:t>i</w:t>
+      </w:r>
+      <w:proofErr w:type="spellEnd"/>
+      <w:r>
+        <w:rPr>
+          <w:rFonts w:ascii="Arial" w:hAnsi="Arial" w:cs="Arial"/>
+          <w:color w:val="000000"/>
+          <w:sz w:val="20"/>
+          <w:szCs w:val="20"/>
+        </w:rPr>
+        <w:t>) to solve the system of equations:</w:t>
       </w:r>
     </w:p>
     <w:p>
@@ -740,202 +749,54 @@
         <w:tabs>
           <w:tab w:val="num" w:pos="720"/>
         </w:tabs>
-        <w:ind w:left="720" w:hanging="720"/>
-        <w:rPr>
-          <w:rFonts w:ascii="Arial" w:hAnsi="Arial" w:cs="Arial"/>
-          <w:color w:val="000000"/>
-          <w:sz w:val="20"/>
-          <w:szCs w:val="20"/>
-          <w:lang w:val="fr-FR"/>
-        </w:rPr>
-      </w:pPr>
-    </w:p>
-    <w:p>
-      <w:pPr>
-        <w:tabs>
-          <w:tab w:val="num" w:pos="720"/>
-        </w:tabs>
-        <w:ind w:left="720" w:hanging="720"/>
-        <w:rPr>
-          <w:rFonts w:ascii="Arial" w:hAnsi="Arial" w:cs="Arial"/>
-          <w:color w:val="000000"/>
-          <w:sz w:val="20"/>
-          <w:szCs w:val="20"/>
-          <w:lang w:val="fr-FR"/>
-        </w:rPr>
-      </w:pPr>
-    </w:p>
-    <w:p>
-      <w:pPr>
-        <w:tabs>
-          <w:tab w:val="num" w:pos="720"/>
-        </w:tabs>
-        <w:ind w:left="720" w:hanging="720"/>
-        <w:rPr>
-          <w:rFonts w:ascii="Arial" w:hAnsi="Arial" w:cs="Arial"/>
-          <w:color w:val="000000"/>
-          <w:sz w:val="20"/>
-          <w:szCs w:val="20"/>
-          <w:lang w:val="fr-FR"/>
-        </w:rPr>
-      </w:pPr>
-    </w:p>
-    <w:p>
-      <w:pPr>
-        <w:tabs>
-          <w:tab w:val="num" w:pos="720"/>
-        </w:tabs>
-        <w:ind w:left="720" w:hanging="720"/>
-        <w:rPr>
-          <w:rFonts w:ascii="Arial" w:hAnsi="Arial" w:cs="Arial"/>
-          <w:color w:val="000000"/>
-          <w:sz w:val="20"/>
-          <w:szCs w:val="20"/>
-          <w:lang w:val="fr-FR"/>
-        </w:rPr>
-      </w:pPr>
-    </w:p>
-    <w:p>
-      <w:pPr>
-        <w:tabs>
-          <w:tab w:val="num" w:pos="720"/>
-        </w:tabs>
-        <w:ind w:left="720" w:hanging="720"/>
-        <w:rPr>
-          <w:rFonts w:ascii="Arial" w:hAnsi="Arial" w:cs="Arial"/>
-          <w:color w:val="000000"/>
-          <w:sz w:val="20"/>
-          <w:szCs w:val="20"/>
-          <w:lang w:val="fr-FR"/>
-        </w:rPr>
-      </w:pPr>
-    </w:p>
-    <w:p>
-      <w:pPr>
-        <w:tabs>
-          <w:tab w:val="num" w:pos="720"/>
-        </w:tabs>
-        <w:ind w:left="720" w:hanging="720"/>
-        <w:rPr>
-          <w:rFonts w:ascii="Arial" w:hAnsi="Arial" w:cs="Arial"/>
-          <w:color w:val="000000"/>
-          <w:sz w:val="20"/>
-          <w:szCs w:val="20"/>
-          <w:lang w:val="fr-FR"/>
-        </w:rPr>
-      </w:pPr>
-    </w:p>
-    <w:p>
-      <w:pPr>
-        <w:tabs>
-          <w:tab w:val="num" w:pos="720"/>
-        </w:tabs>
-        <w:ind w:left="720" w:hanging="720"/>
-        <w:rPr>
-          <w:rFonts w:ascii="Arial" w:hAnsi="Arial" w:cs="Arial"/>
-          <w:color w:val="000000"/>
-          <w:sz w:val="20"/>
-          <w:szCs w:val="20"/>
-          <w:lang w:val="fr-FR"/>
-        </w:rPr>
-      </w:pPr>
-    </w:p>
-    <w:p>
-      <w:pPr>
-        <w:tabs>
-          <w:tab w:val="num" w:pos="720"/>
-        </w:tabs>
-        <w:ind w:left="720" w:hanging="720"/>
-        <w:rPr>
-          <w:rFonts w:ascii="Arial" w:hAnsi="Arial" w:cs="Arial"/>
-          <w:color w:val="000000"/>
-          <w:sz w:val="20"/>
-          <w:szCs w:val="20"/>
-          <w:lang w:val="fr-FR"/>
-        </w:rPr>
-      </w:pPr>
-    </w:p>
-    <w:p>
-      <w:pPr>
-        <w:tabs>
-          <w:tab w:val="num" w:pos="720"/>
-        </w:tabs>
-        <w:ind w:left="720" w:hanging="720"/>
-        <w:rPr>
-          <w:rFonts w:ascii="Arial" w:hAnsi="Arial" w:cs="Arial"/>
-          <w:color w:val="000000"/>
-          <w:sz w:val="20"/>
-          <w:szCs w:val="20"/>
-          <w:lang w:val="fr-FR"/>
-        </w:rPr>
-      </w:pPr>
-    </w:p>
-    <w:p>
-      <w:pPr>
-        <w:tabs>
-          <w:tab w:val="num" w:pos="720"/>
-        </w:tabs>
-        <w:ind w:left="720" w:hanging="720"/>
-        <w:rPr>
-          <w:rFonts w:ascii="Arial" w:hAnsi="Arial" w:cs="Arial"/>
-          <w:color w:val="000000"/>
-          <w:sz w:val="20"/>
-          <w:szCs w:val="20"/>
-          <w:lang w:val="fr-FR"/>
-        </w:rPr>
-      </w:pPr>
-    </w:p>
-    <w:p>
-      <w:pPr>
-        <w:tabs>
-          <w:tab w:val="num" w:pos="720"/>
-        </w:tabs>
-        <w:ind w:left="720" w:hanging="720"/>
-        <w:jc w:val="right"/>
-        <w:rPr>
-          <w:rFonts w:ascii="Arial" w:hAnsi="Arial" w:cs="Arial"/>
-          <w:color w:val="000000"/>
-          <w:sz w:val="20"/>
-          <w:szCs w:val="20"/>
-          <w:lang w:val="fr-FR"/>
-        </w:rPr>
-      </w:pPr>
-      <w:r>
-        <w:rPr>
-          <w:rFonts w:ascii="Arial" w:hAnsi="Arial" w:cs="Arial"/>
-          <w:color w:val="000000"/>
-          <w:sz w:val="20"/>
-          <w:szCs w:val="20"/>
-          <w:lang w:val="fr-FR"/>
-        </w:rPr>
-        <w:t>x  =  …..……  y =  ..……….</w:t>
-      </w:r>
-    </w:p>
-    <w:p>
-      <w:pPr>
-        <w:tabs>
-          <w:tab w:val="num" w:pos="720"/>
-        </w:tabs>
-        <w:ind w:left="720" w:hanging="720"/>
-        <w:rPr>
-          <w:rFonts w:ascii="Arial" w:hAnsi="Arial" w:cs="Arial"/>
-          <w:noProof/>
-          <w:color w:val="000000"/>
-          <w:sz w:val="20"/>
-          <w:szCs w:val="20"/>
-          <w:lang w:val="fr-FR"/>
-        </w:rPr>
-      </w:pPr>
-      <w:r>
-        <w:rPr>
-          <w:rFonts w:ascii="Arial" w:hAnsi="Arial" w:cs="Arial"/>
-          <w:color w:val="000000"/>
-          <w:sz w:val="20"/>
-          <w:szCs w:val="20"/>
-          <w:lang w:val="fr-FR"/>
-        </w:rPr>
-        <w:br w:type="page"/>
-      </w:r>
+        <w:rPr>
+          <w:rFonts w:ascii="Arial" w:hAnsi="Arial" w:cs="Arial"/>
+          <w:color w:val="000000"/>
+          <w:sz w:val="20"/>
+          <w:szCs w:val="20"/>
+          <w:lang w:val="fr-FR"/>
+        </w:rPr>
+      </w:pPr>
+    </w:p>
+    <w:p>
+      <w:pPr>
+        <w:tabs>
+          <w:tab w:val="num" w:pos="720"/>
+        </w:tabs>
+        <w:rPr>
+          <w:rFonts w:ascii="Arial" w:hAnsi="Arial" w:cs="Arial"/>
+          <w:color w:val="000000"/>
+          <w:sz w:val="20"/>
+          <w:szCs w:val="20"/>
+          <w:lang w:val="fr-FR"/>
+        </w:rPr>
+      </w:pPr>
+      <w:r>
+        <w:tab/>
+      </w:r>
+      <w:r>
+        <w:object w:dxaOrig="9945" w:dyaOrig="10801">
+          <v:shape id="_x0000_i1030" type="#_x0000_t75" style="width:174.75pt;height:189.75pt;mso-position-vertical:absolute" o:ole="">
+            <v:imagedata r:id="rId17" o:title=""/>
+          </v:shape>
+          <o:OLEObject Type="Embed" ProgID="Visio.Drawing.15" ShapeID="_x0000_i1030" DrawAspect="Content" ObjectID="_1475336440" r:id="rId18"/>
+        </w:object>
+      </w:r>
+    </w:p>
+    <w:p>
+      <w:pPr>
+        <w:tabs>
+          <w:tab w:val="num" w:pos="720"/>
+        </w:tabs>
+        <w:rPr>
+          <w:rFonts w:ascii="Arial" w:hAnsi="Arial" w:cs="Arial"/>
+          <w:noProof/>
+          <w:color w:val="000000"/>
+          <w:sz w:val="20"/>
+          <w:szCs w:val="20"/>
+          <w:lang w:val="fr-FR"/>
+        </w:rPr>
+      </w:pPr>
       <w:r>
         <w:rPr>
           <w:rFonts w:ascii="Arial" w:hAnsi="Arial" w:cs="Arial"/>
@@ -1257,7 +1118,27 @@
                       <w:sz w:val="20"/>
                       <w:szCs w:val="20"/>
                     </w:rPr>
-                    <w:t>Find the images A', B', C',  D' and E’</w:t>
+                    <w:t>Find the images A', B', C'</w:t>
+                  </w:r>
+                  <w:proofErr w:type="gramStart"/>
+                  <w:r>
+                    <w:rPr>
+                      <w:rFonts w:ascii="Arial" w:hAnsi="Arial" w:cs="Arial"/>
+                      <w:color w:val="000000"/>
+                      <w:sz w:val="20"/>
+                      <w:szCs w:val="20"/>
+                    </w:rPr>
+                    <w:t>,  D'</w:t>
+                  </w:r>
+                  <w:proofErr w:type="gramEnd"/>
+                  <w:r>
+                    <w:rPr>
+                      <w:rFonts w:ascii="Arial" w:hAnsi="Arial" w:cs="Arial"/>
+                      <w:color w:val="000000"/>
+                      <w:sz w:val="20"/>
+                      <w:szCs w:val="20"/>
+                    </w:rPr>
+                    <w:t xml:space="preserve"> and E’</w:t>
                   </w:r>
                   <w:r>
                     <w:rPr>
@@ -1308,10 +1189,10 @@
                       <w:szCs w:val="20"/>
                     </w:rPr>
                     <w:object w:dxaOrig="1320" w:dyaOrig="720">
-                      <v:shape id="_x0000_i1028" type="#_x0000_t75" style="width:66pt;height:36pt" o:ole="" fillcolor="window">
-                        <v:imagedata r:id="rId13" o:title=""/>
+                      <v:shape id="_x0000_i1031" type="#_x0000_t75" style="width:66pt;height:36pt" o:ole="" fillcolor="window">
+                        <v:imagedata r:id="rId19" o:title=""/>
                       </v:shape>
-                      <o:OLEObject Type="Embed" ProgID="Equation.3" ShapeID="_x0000_i1028" DrawAspect="Content" ObjectID="_1313842539" r:id="rId14"/>
+                      <o:OLEObject Type="Embed" ProgID="Equation.3" ShapeID="_x0000_i1031" DrawAspect="Content" ObjectID="_1475336441" r:id="rId20"/>
                     </w:object>
                   </w:r>
                 </w:p>
@@ -1643,55 +1524,167 @@
           <w:szCs w:val="20"/>
           <w:lang w:val="fr-FR"/>
         </w:rPr>
-        <w:t>A'  ……....……,  B'  ……....……,  C'  ……....……,  D'  …....………, E’  ……………</w:t>
-      </w:r>
-    </w:p>
-    <w:p>
-      <w:pPr>
-        <w:tabs>
-          <w:tab w:val="num" w:pos="720"/>
-        </w:tabs>
-        <w:ind w:left="720" w:hanging="720"/>
-        <w:rPr>
-          <w:rFonts w:ascii="Arial" w:hAnsi="Arial" w:cs="Arial"/>
-          <w:noProof/>
-          <w:color w:val="000000"/>
-          <w:sz w:val="20"/>
-          <w:szCs w:val="20"/>
-          <w:lang w:val="fr-FR"/>
-        </w:rPr>
-      </w:pPr>
-    </w:p>
-    <w:p>
-      <w:pPr>
-        <w:tabs>
-          <w:tab w:val="num" w:pos="720"/>
-        </w:tabs>
-        <w:ind w:left="720" w:hanging="720"/>
-        <w:rPr>
-          <w:rFonts w:ascii="Arial" w:hAnsi="Arial" w:cs="Arial"/>
-          <w:noProof/>
-          <w:color w:val="000000"/>
-          <w:sz w:val="20"/>
-          <w:szCs w:val="20"/>
-          <w:lang w:val="fr-FR"/>
-        </w:rPr>
-      </w:pPr>
-    </w:p>
-    <w:p>
-      <w:pPr>
-        <w:tabs>
-          <w:tab w:val="num" w:pos="720"/>
-        </w:tabs>
-        <w:ind w:left="720" w:hanging="720"/>
-        <w:rPr>
-          <w:rFonts w:ascii="Arial" w:hAnsi="Arial" w:cs="Arial"/>
-          <w:noProof/>
-          <w:color w:val="000000"/>
-          <w:sz w:val="20"/>
-          <w:szCs w:val="20"/>
-        </w:rPr>
-      </w:pPr>
+        <w:t xml:space="preserve">A'  </w:t>
+      </w:r>
+      <w:r>
+        <w:rPr>
+          <w:rFonts w:ascii="Arial" w:hAnsi="Arial" w:cs="Arial"/>
+          <w:noProof/>
+          <w:color w:val="000000"/>
+          <w:sz w:val="20"/>
+          <w:szCs w:val="20"/>
+          <w:lang w:val="fr-FR"/>
+        </w:rPr>
+        <w:t>= 0, -2</w:t>
+      </w:r>
+      <w:r>
+        <w:rPr>
+          <w:rFonts w:ascii="Arial" w:hAnsi="Arial" w:cs="Arial"/>
+          <w:noProof/>
+          <w:color w:val="000000"/>
+          <w:sz w:val="20"/>
+          <w:szCs w:val="20"/>
+          <w:lang w:val="fr-FR"/>
+        </w:rPr>
+        <w:t>,  B'</w:t>
+      </w:r>
+      <w:r>
+        <w:rPr>
+          <w:rFonts w:ascii="Arial" w:hAnsi="Arial" w:cs="Arial"/>
+          <w:noProof/>
+          <w:color w:val="000000"/>
+          <w:sz w:val="20"/>
+          <w:szCs w:val="20"/>
+          <w:lang w:val="fr-FR"/>
+        </w:rPr>
+        <w:t xml:space="preserve"> = </w:t>
+      </w:r>
+      <w:r>
+        <w:rPr>
+          <w:rFonts w:ascii="Arial" w:hAnsi="Arial" w:cs="Arial"/>
+          <w:noProof/>
+          <w:color w:val="000000"/>
+          <w:sz w:val="20"/>
+          <w:szCs w:val="20"/>
+          <w:lang w:val="fr-FR"/>
+        </w:rPr>
+        <w:t>0, -1</w:t>
+      </w:r>
+      <w:r>
+        <w:rPr>
+          <w:rFonts w:ascii="Arial" w:hAnsi="Arial" w:cs="Arial"/>
+          <w:noProof/>
+          <w:color w:val="000000"/>
+          <w:sz w:val="20"/>
+          <w:szCs w:val="20"/>
+          <w:lang w:val="fr-FR"/>
+        </w:rPr>
+        <w:t>,  C'</w:t>
+      </w:r>
+      <w:r>
+        <w:rPr>
+          <w:rFonts w:ascii="Arial" w:hAnsi="Arial" w:cs="Arial"/>
+          <w:noProof/>
+          <w:color w:val="000000"/>
+          <w:sz w:val="20"/>
+          <w:szCs w:val="20"/>
+          <w:lang w:val="fr-FR"/>
+        </w:rPr>
+        <w:t xml:space="preserve"> = -1, -1</w:t>
+      </w:r>
+      <w:r>
+        <w:rPr>
+          <w:rFonts w:ascii="Arial" w:hAnsi="Arial" w:cs="Arial"/>
+          <w:noProof/>
+          <w:color w:val="000000"/>
+          <w:sz w:val="20"/>
+          <w:szCs w:val="20"/>
+          <w:lang w:val="fr-FR"/>
+        </w:rPr>
+        <w:t xml:space="preserve">,  D' </w:t>
+      </w:r>
+      <w:r>
+        <w:rPr>
+          <w:rFonts w:ascii="Arial" w:hAnsi="Arial" w:cs="Arial"/>
+          <w:noProof/>
+          <w:color w:val="000000"/>
+          <w:sz w:val="20"/>
+          <w:szCs w:val="20"/>
+          <w:lang w:val="fr-FR"/>
+        </w:rPr>
+        <w:t>= -1, 1</w:t>
+      </w:r>
+      <w:r>
+        <w:rPr>
+          <w:rFonts w:ascii="Arial" w:hAnsi="Arial" w:cs="Arial"/>
+          <w:noProof/>
+          <w:color w:val="000000"/>
+          <w:sz w:val="20"/>
+          <w:szCs w:val="20"/>
+          <w:lang w:val="fr-FR"/>
+        </w:rPr>
+        <w:t xml:space="preserve">, E’ </w:t>
+      </w:r>
+      <w:r>
+        <w:rPr>
+          <w:rFonts w:ascii="Arial" w:hAnsi="Arial" w:cs="Arial"/>
+          <w:noProof/>
+          <w:color w:val="000000"/>
+          <w:sz w:val="20"/>
+          <w:szCs w:val="20"/>
+          <w:lang w:val="fr-FR"/>
+        </w:rPr>
+        <w:t>= 1, 1</w:t>
+      </w:r>
+    </w:p>
+    <w:p>
+      <w:pPr>
+        <w:tabs>
+          <w:tab w:val="num" w:pos="720"/>
+        </w:tabs>
+        <w:ind w:left="720" w:hanging="720"/>
+        <w:rPr>
+          <w:rFonts w:ascii="Arial" w:hAnsi="Arial" w:cs="Arial"/>
+          <w:noProof/>
+          <w:color w:val="000000"/>
+          <w:sz w:val="20"/>
+          <w:szCs w:val="20"/>
+          <w:lang w:val="fr-FR"/>
+        </w:rPr>
+      </w:pPr>
+    </w:p>
+    <w:p>
+      <w:pPr>
+        <w:tabs>
+          <w:tab w:val="num" w:pos="720"/>
+        </w:tabs>
+        <w:ind w:left="720" w:hanging="720"/>
+        <w:rPr>
+          <w:rFonts w:ascii="Arial" w:hAnsi="Arial" w:cs="Arial"/>
+          <w:noProof/>
+          <w:color w:val="000000"/>
+          <w:sz w:val="20"/>
+          <w:szCs w:val="20"/>
+          <w:lang w:val="fr-FR"/>
+        </w:rPr>
+      </w:pPr>
+    </w:p>
+    <w:p>
+      <w:pPr>
+        <w:tabs>
+          <w:tab w:val="num" w:pos="720"/>
+        </w:tabs>
+        <w:ind w:left="720" w:hanging="720"/>
+        <w:rPr>
+          <w:rFonts w:ascii="Arial" w:hAnsi="Arial" w:cs="Arial"/>
+          <w:noProof/>
+          <w:color w:val="000000"/>
+          <w:sz w:val="20"/>
+          <w:szCs w:val="20"/>
+        </w:rPr>
+      </w:pPr>
+      <w:bookmarkStart w:id="0" w:name="_GoBack"/>
+      <w:bookmarkEnd w:id="0"/>
       <w:r>
         <w:rPr>
           <w:rFonts w:ascii="Arial" w:hAnsi="Arial" w:cs="Arial"/>
@@ -2404,12 +2397,32 @@
           <w:sz w:val="20"/>
           <w:szCs w:val="20"/>
         </w:rPr>
-        <w:t>[2 + 2 +  2 + 4 = 10 marks ]</w:t>
+        <w:t xml:space="preserve">[2 + 2 </w:t>
+      </w:r>
+      <w:proofErr w:type="gramStart"/>
+      <w:r>
+        <w:rPr>
+          <w:rFonts w:ascii="Arial" w:hAnsi="Arial" w:cs="Arial"/>
+          <w:color w:val="000000"/>
+          <w:sz w:val="20"/>
+          <w:szCs w:val="20"/>
+        </w:rPr>
+        <w:t>+  2</w:t>
+      </w:r>
+      <w:proofErr w:type="gramEnd"/>
+      <w:r>
+        <w:rPr>
+          <w:rFonts w:ascii="Arial" w:hAnsi="Arial" w:cs="Arial"/>
+          <w:color w:val="000000"/>
+          <w:sz w:val="20"/>
+          <w:szCs w:val="20"/>
+        </w:rPr>
+        <w:t xml:space="preserve"> + 4 = 10 marks ]</w:t>
       </w:r>
     </w:p>
     <w:sectPr>
-      <w:headerReference w:type="default" r:id="rId15"/>
-      <w:footerReference w:type="default" r:id="rId16"/>
+      <w:headerReference w:type="default" r:id="rId21"/>
+      <w:footerReference w:type="default" r:id="rId22"/>
       <w:pgSz w:w="11906" w:h="16838"/>
       <w:pgMar w:top="1440" w:right="1800" w:bottom="1440" w:left="1800" w:header="708" w:footer="708" w:gutter="0"/>
       <w:cols w:space="708"/>
@@ -2420,15 +2433,15 @@
 </file>
 
 <file path=word/endnotes.xml><?xml version="1.0" encoding="utf-8"?>
-<w:endnotes xmlns:ve="http://schemas.openxmlformats.org/markup-compatibility/2006" xmlns:o="urn:schemas-microsoft-com:office:office" xmlns:r="http://schemas.openxmlformats.org/officeDocument/2006/relationships" xmlns:m="http://schemas.openxmlformats.org/officeDocument/2006/math" xmlns:v="urn:schemas-microsoft-com:vml" xmlns:wp="http://schemas.openxmlformats.org/drawingml/2006/wordprocessingDrawing" xmlns:w10="urn:schemas-microsoft-com:office:word" xmlns:w="http://schemas.openxmlformats.org/wordprocessingml/2006/main" xmlns:wne="http://schemas.microsoft.com/office/word/2006/wordml">
-  <w:endnote w:type="separator" w:id="0">
+<w:endnotes xmlns:wpc="http://schemas.microsoft.com/office/word/2010/wordprocessingCanvas" xmlns:mc="http://schemas.openxmlformats.org/markup-compatibility/2006" xmlns:o="urn:schemas-microsoft-com:office:office" xmlns:r="http://schemas.openxmlformats.org/officeDocument/2006/relationships" xmlns:m="http://schemas.openxmlformats.org/officeDocument/2006/math" xmlns:v="urn:schemas-microsoft-com:vml" xmlns:wp14="http://schemas.microsoft.com/office/word/2010/wordprocessingDrawing" xmlns:wp="http://schemas.openxmlformats.org/drawingml/2006/wordprocessingDrawing" xmlns:w10="urn:schemas-microsoft-com:office:word" xmlns:w="http://schemas.openxmlformats.org/wordprocessingml/2006/main" xmlns:w14="http://schemas.microsoft.com/office/word/2010/wordml" xmlns:w15="http://schemas.microsoft.com/office/word/2012/wordml" xmlns:wpg="http://schemas.microsoft.com/office/word/2010/wordprocessingGroup" xmlns:wpi="http://schemas.microsoft.com/office/word/2010/wordprocessingInk" xmlns:wne="http://schemas.microsoft.com/office/word/2006/wordml" xmlns:wps="http://schemas.microsoft.com/office/word/2010/wordprocessingShape" mc:Ignorable="w14 w15 wp14">
+  <w:endnote w:type="separator" w:id="-1">
     <w:p>
       <w:r>
         <w:separator/>
       </w:r>
     </w:p>
   </w:endnote>
-  <w:endnote w:type="continuationSeparator" w:id="1">
+  <w:endnote w:type="continuationSeparator" w:id="0">
     <w:p>
       <w:r>
         <w:continuationSeparator/>
@@ -2439,7 +2452,7 @@
 </file>
 
 <file path=word/footer1.xml><?xml version="1.0" encoding="utf-8"?>
-<w:ftr xmlns:ve="http://schemas.openxmlformats.org/markup-compatibility/2006" xmlns:o="urn:schemas-microsoft-com:office:office" xmlns:r="http://schemas.openxmlformats.org/officeDocument/2006/relationships" xmlns:m="http://schemas.openxmlformats.org/officeDocument/2006/math" xmlns:v="urn:schemas-microsoft-com:vml" xmlns:wp="http://schemas.openxmlformats.org/drawingml/2006/wordprocessingDrawing" xmlns:w10="urn:schemas-microsoft-com:office:word" xmlns:w="http://schemas.openxmlformats.org/wordprocessingml/2006/main" xmlns:wne="http://schemas.microsoft.com/office/word/2006/wordml">
+<w:ftr xmlns:wpc="http://schemas.microsoft.com/office/word/2010/wordprocessingCanvas" xmlns:mc="http://schemas.openxmlformats.org/markup-compatibility/2006" xmlns:o="urn:schemas-microsoft-com:office:office" xmlns:r="http://schemas.openxmlformats.org/officeDocument/2006/relationships" xmlns:m="http://schemas.openxmlformats.org/officeDocument/2006/math" xmlns:v="urn:schemas-microsoft-com:vml" xmlns:wp14="http://schemas.microsoft.com/office/word/2010/wordprocessingDrawing" xmlns:wp="http://schemas.openxmlformats.org/drawingml/2006/wordprocessingDrawing" xmlns:w10="urn:schemas-microsoft-com:office:word" xmlns:w="http://schemas.openxmlformats.org/wordprocessingml/2006/main" xmlns:w14="http://schemas.microsoft.com/office/word/2010/wordml" xmlns:w15="http://schemas.microsoft.com/office/word/2012/wordml" xmlns:wpg="http://schemas.microsoft.com/office/word/2010/wordprocessingGroup" xmlns:wpi="http://schemas.microsoft.com/office/word/2010/wordprocessingInk" xmlns:wne="http://schemas.microsoft.com/office/word/2006/wordml" xmlns:wps="http://schemas.microsoft.com/office/word/2010/wordprocessingShape" mc:Ignorable="w14 w15 wp14">
   <w:p>
     <w:pPr>
       <w:pStyle w:val="Footer"/>
@@ -2450,28 +2463,41 @@
     <w:r>
       <w:tab/>
     </w:r>
-    <w:fldSimple w:instr=" PAGE ">
-      <w:r>
-        <w:rPr>
-          <w:noProof/>
-        </w:rPr>
-        <w:t>2</w:t>
-      </w:r>
-    </w:fldSimple>
+    <w:r>
+      <w:fldChar w:fldCharType="begin"/>
+    </w:r>
+    <w:r>
+      <w:instrText xml:space="preserve"> PAGE </w:instrText>
+    </w:r>
+    <w:r>
+      <w:fldChar w:fldCharType="separate"/>
+    </w:r>
+    <w:r>
+      <w:rPr>
+        <w:noProof/>
+      </w:rPr>
+      <w:t>2</w:t>
+    </w:r>
+    <w:r>
+      <w:rPr>
+        <w:noProof/>
+      </w:rPr>
+      <w:fldChar w:fldCharType="end"/>
+    </w:r>
   </w:p>
 </w:ftr>
 </file>
 
 <file path=word/footnotes.xml><?xml version="1.0" encoding="utf-8"?>
-<w:footnotes xmlns:ve="http://schemas.openxmlformats.org/markup-compatibility/2006" xmlns:o="urn:schemas-microsoft-com:office:office" xmlns:r="http://schemas.openxmlformats.org/officeDocument/2006/relationships" xmlns:m="http://schemas.openxmlformats.org/officeDocument/2006/math" xmlns:v="urn:schemas-microsoft-com:vml" xmlns:wp="http://schemas.openxmlformats.org/drawingml/2006/wordprocessingDrawing" xmlns:w10="urn:schemas-microsoft-com:office:word" xmlns:w="http://schemas.openxmlformats.org/wordprocessingml/2006/main" xmlns:wne="http://schemas.microsoft.com/office/word/2006/wordml">
-  <w:footnote w:type="separator" w:id="0">
+<w:footnotes xmlns:wpc="http://schemas.microsoft.com/office/word/2010/wordprocessingCanvas" xmlns:mc="http://schemas.openxmlformats.org/markup-compatibility/2006" xmlns:o="urn:schemas-microsoft-com:office:office" xmlns:r="http://schemas.openxmlformats.org/officeDocument/2006/relationships" xmlns:m="http://schemas.openxmlformats.org/officeDocument/2006/math" xmlns:v="urn:schemas-microsoft-com:vml" xmlns:wp14="http://schemas.microsoft.com/office/word/2010/wordprocessingDrawing" xmlns:wp="http://schemas.openxmlformats.org/drawingml/2006/wordprocessingDrawing" xmlns:w10="urn:schemas-microsoft-com:office:word" xmlns:w="http://schemas.openxmlformats.org/wordprocessingml/2006/main" xmlns:w14="http://schemas.microsoft.com/office/word/2010/wordml" xmlns:w15="http://schemas.microsoft.com/office/word/2012/wordml" xmlns:wpg="http://schemas.microsoft.com/office/word/2010/wordprocessingGroup" xmlns:wpi="http://schemas.microsoft.com/office/word/2010/wordprocessingInk" xmlns:wne="http://schemas.microsoft.com/office/word/2006/wordml" xmlns:wps="http://schemas.microsoft.com/office/word/2010/wordprocessingShape" mc:Ignorable="w14 w15 wp14">
+  <w:footnote w:type="separator" w:id="-1">
     <w:p>
       <w:r>
         <w:separator/>
       </w:r>
     </w:p>
   </w:footnote>
-  <w:footnote w:type="continuationSeparator" w:id="1">
+  <w:footnote w:type="continuationSeparator" w:id="0">
     <w:p>
       <w:r>
         <w:continuationSeparator/>
@@ -2482,7 +2508,7 @@
 </file>
 
 <file path=word/header1.xml><?xml version="1.0" encoding="utf-8"?>
-<w:hdr xmlns:ve="http://schemas.openxmlformats.org/markup-compatibility/2006" xmlns:o="urn:schemas-microsoft-com:office:office" xmlns:r="http://schemas.openxmlformats.org/officeDocument/2006/relationships" xmlns:m="http://schemas.openxmlformats.org/officeDocument/2006/math" xmlns:v="urn:schemas-microsoft-com:vml" xmlns:wp="http://schemas.openxmlformats.org/drawingml/2006/wordprocessingDrawing" xmlns:w10="urn:schemas-microsoft-com:office:word" xmlns:w="http://schemas.openxmlformats.org/wordprocessingml/2006/main" xmlns:wne="http://schemas.microsoft.com/office/word/2006/wordml">
+<w:hdr xmlns:wpc="http://schemas.microsoft.com/office/word/2010/wordprocessingCanvas" xmlns:mc="http://schemas.openxmlformats.org/markup-compatibility/2006" xmlns:o="urn:schemas-microsoft-com:office:office" xmlns:r="http://schemas.openxmlformats.org/officeDocument/2006/relationships" xmlns:m="http://schemas.openxmlformats.org/officeDocument/2006/math" xmlns:v="urn:schemas-microsoft-com:vml" xmlns:wp14="http://schemas.microsoft.com/office/word/2010/wordprocessingDrawing" xmlns:wp="http://schemas.openxmlformats.org/drawingml/2006/wordprocessingDrawing" xmlns:w10="urn:schemas-microsoft-com:office:word" xmlns:w="http://schemas.openxmlformats.org/wordprocessingml/2006/main" xmlns:w14="http://schemas.microsoft.com/office/word/2010/wordml" xmlns:w15="http://schemas.microsoft.com/office/word/2012/wordml" xmlns:wpg="http://schemas.microsoft.com/office/word/2010/wordprocessingGroup" xmlns:wpi="http://schemas.microsoft.com/office/word/2010/wordprocessingInk" xmlns:wne="http://schemas.microsoft.com/office/word/2006/wordml" xmlns:wps="http://schemas.microsoft.com/office/word/2010/wordprocessingShape" mc:Ignorable="w14 w15 wp14">
   <w:p>
     <w:pPr>
       <w:pStyle w:val="Header"/>
@@ -2521,7 +2547,7 @@
 </file>
 
 <file path=word/numbering.xml><?xml version="1.0" encoding="utf-8"?>
-<w:numbering xmlns:ve="http://schemas.openxmlformats.org/markup-compatibility/2006" xmlns:o="urn:schemas-microsoft-com:office:office" xmlns:r="http://schemas.openxmlformats.org/officeDocument/2006/relationships" xmlns:m="http://schemas.openxmlformats.org/officeDocument/2006/math" xmlns:v="urn:schemas-microsoft-com:vml" xmlns:wp="http://schemas.openxmlformats.org/drawingml/2006/wordprocessingDrawing" xmlns:w10="urn:schemas-microsoft-com:office:word" xmlns:w="http://schemas.openxmlformats.org/wordprocessingml/2006/main" xmlns:wne="http://schemas.microsoft.com/office/word/2006/wordml">
+<w:numbering xmlns:wpc="http://schemas.microsoft.com/office/word/2010/wordprocessingCanvas" xmlns:mc="http://schemas.openxmlformats.org/markup-compatibility/2006" xmlns:o="urn:schemas-microsoft-com:office:office" xmlns:r="http://schemas.openxmlformats.org/officeDocument/2006/relationships" xmlns:m="http://schemas.openxmlformats.org/officeDocument/2006/math" xmlns:v="urn:schemas-microsoft-com:vml" xmlns:wp14="http://schemas.microsoft.com/office/word/2010/wordprocessingDrawing" xmlns:wp="http://schemas.openxmlformats.org/drawingml/2006/wordprocessingDrawing" xmlns:w10="urn:schemas-microsoft-com:office:word" xmlns:w="http://schemas.openxmlformats.org/wordprocessingml/2006/main" xmlns:w14="http://schemas.microsoft.com/office/word/2010/wordml" xmlns:w15="http://schemas.microsoft.com/office/word/2012/wordml" xmlns:wpg="http://schemas.microsoft.com/office/word/2010/wordprocessingGroup" xmlns:wpi="http://schemas.microsoft.com/office/word/2010/wordprocessingInk" xmlns:wne="http://schemas.microsoft.com/office/word/2006/wordml" xmlns:wps="http://schemas.microsoft.com/office/word/2010/wordprocessingShape" mc:Ignorable="w14 w15 wp14">
   <w:abstractNum w:abstractNumId="0">
     <w:nsid w:val="35FD5746"/>
     <w:multiLevelType w:val="hybridMultilevel"/>
@@ -2668,7 +2694,7 @@
 </file>
 
 <file path=word/styles.xml><?xml version="1.0" encoding="utf-8"?>
-<w:styles xmlns:r="http://schemas.openxmlformats.org/officeDocument/2006/relationships" xmlns:w="http://schemas.openxmlformats.org/wordprocessingml/2006/main">
+<w:styles xmlns:mc="http://schemas.openxmlformats.org/markup-compatibility/2006" xmlns:r="http://schemas.openxmlformats.org/officeDocument/2006/relationships" xmlns:w="http://schemas.openxmlformats.org/wordprocessingml/2006/main" xmlns:w14="http://schemas.microsoft.com/office/word/2010/wordml" xmlns:w15="http://schemas.microsoft.com/office/word/2012/wordml" mc:Ignorable="w14 w15">
   <w:docDefaults>
     <w:rPrDefault>
       <w:rPr>
@@ -2678,7 +2704,7 @@
     </w:rPrDefault>
     <w:pPrDefault/>
   </w:docDefaults>
-  <w:latentStyles w:defLockedState="0" w:defUIPriority="0" w:defSemiHidden="0" w:defUnhideWhenUsed="0" w:defQFormat="0" w:count="267">
+  <w:latentStyles w:defLockedState="0" w:defUIPriority="0" w:defSemiHidden="0" w:defUnhideWhenUsed="0" w:defQFormat="0" w:count="371">
     <w:lsdException w:name="Normal" w:qFormat="1"/>
     <w:lsdException w:name="heading 1" w:qFormat="1"/>
     <w:lsdException w:name="heading 2" w:semiHidden="1" w:unhideWhenUsed="1" w:qFormat="1"/>
@@ -2689,11 +2715,145 @@
     <w:lsdException w:name="heading 7" w:semiHidden="1" w:unhideWhenUsed="1" w:qFormat="1"/>
     <w:lsdException w:name="heading 8" w:semiHidden="1" w:unhideWhenUsed="1" w:qFormat="1"/>
     <w:lsdException w:name="heading 9" w:semiHidden="1" w:unhideWhenUsed="1" w:qFormat="1"/>
+    <w:lsdException w:name="index 1" w:semiHidden="1" w:unhideWhenUsed="1"/>
+    <w:lsdException w:name="index 2" w:semiHidden="1" w:unhideWhenUsed="1"/>
+    <w:lsdException w:name="index 3" w:semiHidden="1" w:unhideWhenUsed="1"/>
+    <w:lsdException w:name="index 4" w:semiHidden="1" w:unhideWhenUsed="1"/>
+    <w:lsdException w:name="index 5" w:semiHidden="1" w:unhideWhenUsed="1"/>
+    <w:lsdException w:name="index 6" w:semiHidden="1" w:unhideWhenUsed="1"/>
+    <w:lsdException w:name="index 7" w:semiHidden="1" w:unhideWhenUsed="1"/>
+    <w:lsdException w:name="index 8" w:semiHidden="1" w:unhideWhenUsed="1"/>
+    <w:lsdException w:name="index 9" w:semiHidden="1" w:unhideWhenUsed="1"/>
+    <w:lsdException w:name="toc 1" w:semiHidden="1" w:unhideWhenUsed="1"/>
+    <w:lsdException w:name="toc 2" w:semiHidden="1" w:unhideWhenUsed="1"/>
+    <w:lsdException w:name="toc 3" w:semiHidden="1" w:unhideWhenUsed="1"/>
+    <w:lsdException w:name="toc 4" w:semiHidden="1" w:unhideWhenUsed="1"/>
+    <w:lsdException w:name="toc 5" w:semiHidden="1" w:unhideWhenUsed="1"/>
+    <w:lsdException w:name="toc 6" w:semiHidden="1" w:unhideWhenUsed="1"/>
+    <w:lsdException w:name="toc 7" w:semiHidden="1" w:unhideWhenUsed="1"/>
+    <w:lsdException w:name="toc 8" w:semiHidden="1" w:unhideWhenUsed="1"/>
+    <w:lsdException w:name="toc 9" w:semiHidden="1" w:unhideWhenUsed="1"/>
+    <w:lsdException w:name="Normal Indent" w:semiHidden="1" w:unhideWhenUsed="1"/>
+    <w:lsdException w:name="footnote text" w:semiHidden="1" w:unhideWhenUsed="1"/>
+    <w:lsdException w:name="annotation text" w:semiHidden="1" w:unhideWhenUsed="1"/>
+    <w:lsdException w:name="header" w:semiHidden="1" w:unhideWhenUsed="1"/>
+    <w:lsdException w:name="footer" w:semiHidden="1" w:unhideWhenUsed="1"/>
+    <w:lsdException w:name="index heading" w:semiHidden="1" w:unhideWhenUsed="1"/>
     <w:lsdException w:name="caption" w:semiHidden="1" w:unhideWhenUsed="1" w:qFormat="1"/>
+    <w:lsdException w:name="table of figures" w:semiHidden="1" w:unhideWhenUsed="1"/>
+    <w:lsdException w:name="envelope address" w:semiHidden="1" w:unhideWhenUsed="1"/>
+    <w:lsdException w:name="envelope return" w:semiHidden="1" w:unhideWhenUsed="1"/>
+    <w:lsdException w:name="footnote reference" w:semiHidden="1" w:unhideWhenUsed="1"/>
+    <w:lsdException w:name="annotation reference" w:semiHidden="1" w:unhideWhenUsed="1"/>
+    <w:lsdException w:name="line number" w:semiHidden="1" w:unhideWhenUsed="1"/>
+    <w:lsdException w:name="page number" w:semiHidden="1" w:unhideWhenUsed="1"/>
+    <w:lsdException w:name="endnote reference" w:semiHidden="1" w:unhideWhenUsed="1"/>
+    <w:lsdException w:name="endnote text" w:semiHidden="1" w:unhideWhenUsed="1"/>
+    <w:lsdException w:name="table of authorities" w:semiHidden="1" w:unhideWhenUsed="1"/>
+    <w:lsdException w:name="macro" w:semiHidden="1" w:unhideWhenUsed="1"/>
+    <w:lsdException w:name="toa heading" w:semiHidden="1" w:unhideWhenUsed="1"/>
+    <w:lsdException w:name="List" w:semiHidden="1" w:unhideWhenUsed="1"/>
+    <w:lsdException w:name="List Bullet" w:semiHidden="1" w:unhideWhenUsed="1"/>
+    <w:lsdException w:name="List 2" w:semiHidden="1" w:unhideWhenUsed="1"/>
+    <w:lsdException w:name="List 3" w:semiHidden="1" w:unhideWhenUsed="1"/>
+    <w:lsdException w:name="List Bullet 2" w:semiHidden="1" w:unhideWhenUsed="1"/>
+    <w:lsdException w:name="List Bullet 3" w:semiHidden="1" w:unhideWhenUsed="1"/>
+    <w:lsdException w:name="List Bullet 4" w:semiHidden="1" w:unhideWhenUsed="1"/>
+    <w:lsdException w:name="List Bullet 5" w:semiHidden="1" w:unhideWhenUsed="1"/>
+    <w:lsdException w:name="List Number 2" w:semiHidden="1" w:unhideWhenUsed="1"/>
+    <w:lsdException w:name="List Number 3" w:semiHidden="1" w:unhideWhenUsed="1"/>
+    <w:lsdException w:name="List Number 4" w:semiHidden="1" w:unhideWhenUsed="1"/>
+    <w:lsdException w:name="List Number 5" w:semiHidden="1" w:unhideWhenUsed="1"/>
     <w:lsdException w:name="Title" w:qFormat="1"/>
+    <w:lsdException w:name="Closing" w:semiHidden="1" w:unhideWhenUsed="1"/>
+    <w:lsdException w:name="Signature" w:semiHidden="1" w:unhideWhenUsed="1"/>
+    <w:lsdException w:name="Default Paragraph Font" w:semiHidden="1" w:unhideWhenUsed="1"/>
+    <w:lsdException w:name="Body Text" w:semiHidden="1" w:unhideWhenUsed="1"/>
+    <w:lsdException w:name="Body Text Indent" w:semiHidden="1" w:unhideWhenUsed="1"/>
+    <w:lsdException w:name="List Continue" w:semiHidden="1" w:unhideWhenUsed="1"/>
+    <w:lsdException w:name="List Continue 2" w:semiHidden="1" w:unhideWhenUsed="1"/>
+    <w:lsdException w:name="List Continue 3" w:semiHidden="1" w:unhideWhenUsed="1"/>
+    <w:lsdException w:name="List Continue 4" w:semiHidden="1" w:unhideWhenUsed="1"/>
+    <w:lsdException w:name="List Continue 5" w:semiHidden="1" w:unhideWhenUsed="1"/>
+    <w:lsdException w:name="Message Header" w:semiHidden="1" w:unhideWhenUsed="1"/>
     <w:lsdException w:name="Subtitle" w:qFormat="1"/>
+    <w:lsdException w:name="Body Text First Indent 2" w:semiHidden="1" w:unhideWhenUsed="1"/>
+    <w:lsdException w:name="Note Heading" w:semiHidden="1" w:unhideWhenUsed="1"/>
+    <w:lsdException w:name="Body Text 2" w:semiHidden="1" w:unhideWhenUsed="1"/>
+    <w:lsdException w:name="Body Text 3" w:semiHidden="1" w:unhideWhenUsed="1"/>
+    <w:lsdException w:name="Body Text Indent 2" w:semiHidden="1" w:unhideWhenUsed="1"/>
+    <w:lsdException w:name="Body Text Indent 3" w:semiHidden="1" w:unhideWhenUsed="1"/>
+    <w:lsdException w:name="Block Text" w:semiHidden="1" w:unhideWhenUsed="1"/>
+    <w:lsdException w:name="Hyperlink" w:semiHidden="1" w:unhideWhenUsed="1"/>
+    <w:lsdException w:name="FollowedHyperlink" w:semiHidden="1" w:unhideWhenUsed="1"/>
     <w:lsdException w:name="Strong" w:qFormat="1"/>
     <w:lsdException w:name="Emphasis" w:qFormat="1"/>
+    <w:lsdException w:name="Document Map" w:semiHidden="1" w:unhideWhenUsed="1"/>
+    <w:lsdException w:name="Plain Text" w:semiHidden="1" w:unhideWhenUsed="1"/>
+    <w:lsdException w:name="E-mail Signature" w:semiHidden="1" w:unhideWhenUsed="1"/>
+    <w:lsdException w:name="HTML Top of Form" w:semiHidden="1" w:unhideWhenUsed="1"/>
+    <w:lsdException w:name="HTML Bottom of Form" w:semiHidden="1" w:unhideWhenUsed="1"/>
+    <w:lsdException w:name="Normal (Web)" w:semiHidden="1" w:unhideWhenUsed="1"/>
+    <w:lsdException w:name="HTML Acronym" w:semiHidden="1" w:unhideWhenUsed="1"/>
+    <w:lsdException w:name="HTML Address" w:semiHidden="1" w:unhideWhenUsed="1"/>
+    <w:lsdException w:name="HTML Cite" w:semiHidden="1" w:unhideWhenUsed="1"/>
+    <w:lsdException w:name="HTML Code" w:semiHidden="1" w:unhideWhenUsed="1"/>
+    <w:lsdException w:name="HTML Definition" w:semiHidden="1" w:unhideWhenUsed="1"/>
+    <w:lsdException w:name="HTML Keyboard" w:semiHidden="1" w:unhideWhenUsed="1"/>
+    <w:lsdException w:name="HTML Preformatted" w:semiHidden="1" w:unhideWhenUsed="1"/>
+    <w:lsdException w:name="HTML Sample" w:semiHidden="1" w:unhideWhenUsed="1"/>
+    <w:lsdException w:name="HTML Typewriter" w:semiHidden="1" w:unhideWhenUsed="1"/>
+    <w:lsdException w:name="HTML Variable" w:semiHidden="1" w:unhideWhenUsed="1"/>
+    <w:lsdException w:name="Normal Table" w:semiHidden="1" w:unhideWhenUsed="1"/>
+    <w:lsdException w:name="annotation subject" w:semiHidden="1" w:unhideWhenUsed="1"/>
+    <w:lsdException w:name="No List" w:semiHidden="1" w:unhideWhenUsed="1"/>
+    <w:lsdException w:name="Outline List 1" w:semiHidden="1" w:unhideWhenUsed="1"/>
+    <w:lsdException w:name="Outline List 2" w:semiHidden="1" w:unhideWhenUsed="1"/>
+    <w:lsdException w:name="Outline List 3" w:semiHidden="1" w:unhideWhenUsed="1"/>
+    <w:lsdException w:name="Table Simple 1" w:semiHidden="1" w:unhideWhenUsed="1"/>
+    <w:lsdException w:name="Table Simple 2" w:semiHidden="1" w:unhideWhenUsed="1"/>
+    <w:lsdException w:name="Table Simple 3" w:semiHidden="1" w:unhideWhenUsed="1"/>
+    <w:lsdException w:name="Table Classic 1" w:semiHidden="1" w:unhideWhenUsed="1"/>
+    <w:lsdException w:name="Table Classic 2" w:semiHidden="1" w:unhideWhenUsed="1"/>
+    <w:lsdException w:name="Table Classic 3" w:semiHidden="1" w:unhideWhenUsed="1"/>
+    <w:lsdException w:name="Table Classic 4" w:semiHidden="1" w:unhideWhenUsed="1"/>
+    <w:lsdException w:name="Table Colorful 1" w:semiHidden="1" w:unhideWhenUsed="1"/>
+    <w:lsdException w:name="Table Colorful 2" w:semiHidden="1" w:unhideWhenUsed="1"/>
+    <w:lsdException w:name="Table Colorful 3" w:semiHidden="1" w:unhideWhenUsed="1"/>
+    <w:lsdException w:name="Table Columns 1" w:semiHidden="1" w:unhideWhenUsed="1"/>
+    <w:lsdException w:name="Table Columns 2" w:semiHidden="1" w:unhideWhenUsed="1"/>
+    <w:lsdException w:name="Table Columns 3" w:semiHidden="1" w:unhideWhenUsed="1"/>
+    <w:lsdException w:name="Table Columns 4" w:semiHidden="1" w:unhideWhenUsed="1"/>
+    <w:lsdException w:name="Table Columns 5" w:semiHidden="1" w:unhideWhenUsed="1"/>
+    <w:lsdException w:name="Table Grid 1" w:semiHidden="1" w:unhideWhenUsed="1"/>
+    <w:lsdException w:name="Table Grid 2" w:semiHidden="1" w:unhideWhenUsed="1"/>
+    <w:lsdException w:name="Table Grid 3" w:semiHidden="1" w:unhideWhenUsed="1"/>
+    <w:lsdException w:name="Table Grid 4" w:semiHidden="1" w:unhideWhenUsed="1"/>
+    <w:lsdException w:name="Table Grid 5" w:semiHidden="1" w:unhideWhenUsed="1"/>
+    <w:lsdException w:name="Table Grid 6" w:semiHidden="1" w:unhideWhenUsed="1"/>
+    <w:lsdException w:name="Table Grid 7" w:semiHidden="1" w:unhideWhenUsed="1"/>
+    <w:lsdException w:name="Table Grid 8" w:semiHidden="1" w:unhideWhenUsed="1"/>
+    <w:lsdException w:name="Table List 1" w:semiHidden="1" w:unhideWhenUsed="1"/>
+    <w:lsdException w:name="Table List 2" w:semiHidden="1" w:unhideWhenUsed="1"/>
+    <w:lsdException w:name="Table List 3" w:semiHidden="1" w:unhideWhenUsed="1"/>
+    <w:lsdException w:name="Table List 4" w:semiHidden="1" w:unhideWhenUsed="1"/>
+    <w:lsdException w:name="Table List 5" w:semiHidden="1" w:unhideWhenUsed="1"/>
+    <w:lsdException w:name="Table List 6" w:semiHidden="1" w:unhideWhenUsed="1"/>
+    <w:lsdException w:name="Table List 7" w:semiHidden="1" w:unhideWhenUsed="1"/>
+    <w:lsdException w:name="Table List 8" w:semiHidden="1" w:unhideWhenUsed="1"/>
+    <w:lsdException w:name="Table 3D effects 1" w:semiHidden="1" w:unhideWhenUsed="1"/>
+    <w:lsdException w:name="Table 3D effects 2" w:semiHidden="1" w:unhideWhenUsed="1"/>
+    <w:lsdException w:name="Table 3D effects 3" w:semiHidden="1" w:unhideWhenUsed="1"/>
+    <w:lsdException w:name="Table Contemporary" w:semiHidden="1" w:unhideWhenUsed="1"/>
+    <w:lsdException w:name="Table Elegant" w:semiHidden="1" w:unhideWhenUsed="1"/>
+    <w:lsdException w:name="Table Professional" w:semiHidden="1" w:unhideWhenUsed="1"/>
+    <w:lsdException w:name="Table Subtle 1" w:semiHidden="1" w:unhideWhenUsed="1"/>
+    <w:lsdException w:name="Table Subtle 2" w:semiHidden="1" w:unhideWhenUsed="1"/>
+    <w:lsdException w:name="Table Web 1" w:semiHidden="1" w:unhideWhenUsed="1"/>
+    <w:lsdException w:name="Table Web 2" w:semiHidden="1" w:unhideWhenUsed="1"/>
+    <w:lsdException w:name="Table Web 3" w:semiHidden="1" w:unhideWhenUsed="1"/>
+    <w:lsdException w:name="Balloon Text" w:semiHidden="1" w:unhideWhenUsed="1"/>
+    <w:lsdException w:name="Table Theme" w:semiHidden="1" w:unhideWhenUsed="1"/>
     <w:lsdException w:name="Placeholder Text" w:semiHidden="1" w:uiPriority="99"/>
     <w:lsdException w:name="No Spacing" w:uiPriority="1" w:qFormat="1"/>
     <w:lsdException w:name="Light Shading" w:uiPriority="60"/>
@@ -2805,6 +2965,110 @@
     <w:lsdException w:name="Book Title" w:uiPriority="33" w:qFormat="1"/>
     <w:lsdException w:name="Bibliography" w:semiHidden="1" w:uiPriority="37" w:unhideWhenUsed="1"/>
     <w:lsdException w:name="TOC Heading" w:semiHidden="1" w:uiPriority="39" w:unhideWhenUsed="1" w:qFormat="1"/>
+    <w:lsdException w:name="Plain Table 1" w:uiPriority="41"/>
+    <w:lsdException w:name="Plain Table 2" w:uiPriority="42"/>
+    <w:lsdException w:name="Plain Table 3" w:uiPriority="43"/>
+    <w:lsdException w:name="Plain Table 4" w:uiPriority="44"/>
+    <w:lsdException w:name="Plain Table 5" w:uiPriority="45"/>
+    <w:lsdException w:name="Grid Table Light" w:uiPriority="40"/>
+    <w:lsdException w:name="Grid Table 1 Light" w:uiPriority="46"/>
+    <w:lsdException w:name="Grid Table 2" w:uiPriority="47"/>
+    <w:lsdException w:name="Grid Table 3" w:uiPriority="48"/>
+    <w:lsdException w:name="Grid Table 4" w:uiPriority="49"/>
+    <w:lsdException w:name="Grid Table 5 Dark" w:uiPriority="50"/>
+    <w:lsdException w:name="Grid Table 6 Colorful" w:uiPriority="51"/>
+    <w:lsdException w:name="Grid Table 7 Colorful" w:uiPriority="52"/>
+    <w:lsdException w:name="Grid Table 1 Light Accent 1" w:uiPriority="46"/>
+    <w:lsdException w:name="Grid Table 2 Accent 1" w:uiPriority="47"/>
+    <w:lsdException w:name="Grid Table 3 Accent 1" w:uiPriority="48"/>
+    <w:lsdException w:name="Grid Table 4 Accent 1" w:uiPriority="49"/>
+    <w:lsdException w:name="Grid Table 5 Dark Accent 1" w:uiPriority="50"/>
+    <w:lsdException w:name="Grid Table 6 Colorful Accent 1" w:uiPriority="51"/>
+    <w:lsdException w:name="Grid Table 7 Colorful Accent 1" w:uiPriority="52"/>
+    <w:lsdException w:name="Grid Table 1 Light Accent 2" w:uiPriority="46"/>
+    <w:lsdException w:name="Grid Table 2 Accent 2" w:uiPriority="47"/>
+    <w:lsdException w:name="Grid Table 3 Accent 2" w:uiPriority="48"/>
+    <w:lsdException w:name="Grid Table 4 Accent 2" w:uiPriority="49"/>
+    <w:lsdException w:name="Grid Table 5 Dark Accent 2" w:uiPriority="50"/>
+    <w:lsdException w:name="Grid Table 6 Colorful Accent 2" w:uiPriority="51"/>
+    <w:lsdException w:name="Grid Table 7 Colorful Accent 2" w:uiPriority="52"/>
+    <w:lsdException w:name="Grid Table 1 Light Accent 3" w:uiPriority="46"/>
+    <w:lsdException w:name="Grid Table 2 Accent 3" w:uiPriority="47"/>
+    <w:lsdException w:name="Grid Table 3 Accent 3" w:uiPriority="48"/>
+    <w:lsdException w:name="Grid Table 4 Accent 3" w:uiPriority="49"/>
+    <w:lsdException w:name="Grid Table 5 Dark Accent 3" w:uiPriority="50"/>
+    <w:lsdException w:name="Grid Table 6 Colorful Accent 3" w:uiPriority="51"/>
+    <w:lsdException w:name="Grid Table 7 Colorful Accent 3" w:uiPriority="52"/>
+    <w:lsdException w:name="Grid Table 1 Light Accent 4" w:uiPriority="46"/>
+    <w:lsdException w:name="Grid Table 2 Accent 4" w:uiPriority="47"/>
+    <w:lsdException w:name="Grid Table 3 Accent 4" w:uiPriority="48"/>
+    <w:lsdException w:name="Grid Table 4 Accent 4" w:uiPriority="49"/>
+    <w:lsdException w:name="Grid Table 5 Dark Accent 4" w:uiPriority="50"/>
+    <w:lsdException w:name="Grid Table 6 Colorful Accent 4" w:uiPriority="51"/>
+    <w:lsdException w:name="Grid Table 7 Colorful Accent 4" w:uiPriority="52"/>
+    <w:lsdException w:name="Grid Table 1 Light Accent 5" w:uiPriority="46"/>
+    <w:lsdException w:name="Grid Table 2 Accent 5" w:uiPriority="47"/>
+    <w:lsdException w:name="Grid Table 3 Accent 5" w:uiPriority="48"/>
+    <w:lsdException w:name="Grid Table 4 Accent 5" w:uiPriority="49"/>
+    <w:lsdException w:name="Grid Table 5 Dark Accent 5" w:uiPriority="50"/>
+    <w:lsdException w:name="Grid Table 6 Colorful Accent 5" w:uiPriority="51"/>
+    <w:lsdException w:name="Grid Table 7 Colorful Accent 5" w:uiPriority="52"/>
+    <w:lsdException w:name="Grid Table 1 Light Accent 6" w:uiPriority="46"/>
+    <w:lsdException w:name="Grid Table 2 Accent 6" w:uiPriority="47"/>
+    <w:lsdException w:name="Grid Table 3 Accent 6" w:uiPriority="48"/>
+    <w:lsdException w:name="Grid Table 4 Accent 6" w:uiPriority="49"/>
+    <w:lsdException w:name="Grid Table 5 Dark Accent 6" w:uiPriority="50"/>
+    <w:lsdException w:name="Grid Table 6 Colorful Accent 6" w:uiPriority="51"/>
+    <w:lsdException w:name="Grid Table 7 Colorful Accent 6" w:uiPriority="52"/>
+    <w:lsdException w:name="List Table 1 Light" w:uiPriority="46"/>
+    <w:lsdException w:name="List Table 2" w:uiPriority="47"/>
+    <w:lsdException w:name="List Table 3" w:uiPriority="48"/>
+    <w:lsdException w:name="List Table 4" w:uiPriority="49"/>
+    <w:lsdException w:name="List Table 5 Dark" w:uiPriority="50"/>
+    <w:lsdException w:name="List Table 6 Colorful" w:uiPriority="51"/>
+    <w:lsdException w:name="List Table 7 Colorful" w:uiPriority="52"/>
+    <w:lsdException w:name="List Table 1 Light Accent 1" w:uiPriority="46"/>
+    <w:lsdException w:name="List Table 2 Accent 1" w:uiPriority="47"/>
+    <w:lsdException w:name="List Table 3 Accent 1" w:uiPriority="48"/>
+    <w:lsdException w:name="List Table 4 Accent 1" w:uiPriority="49"/>
+    <w:lsdException w:name="List Table 5 Dark Accent 1" w:uiPriority="50"/>
+    <w:lsdException w:name="List Table 6 Colorful Accent 1" w:uiPriority="51"/>
+    <w:lsdException w:name="List Table 7 Colorful Accent 1" w:uiPriority="52"/>
+    <w:lsdException w:name="List Table 1 Light Accent 2" w:uiPriority="46"/>
+    <w:lsdException w:name="List Table 2 Accent 2" w:uiPriority="47"/>
+    <w:lsdException w:name="List Table 3 Accent 2" w:uiPriority="48"/>
+    <w:lsdException w:name="List Table 4 Accent 2" w:uiPriority="49"/>
+    <w:lsdException w:name="List Table 5 Dark Accent 2" w:uiPriority="50"/>
+    <w:lsdException w:name="List Table 6 Colorful Accent 2" w:uiPriority="51"/>
+    <w:lsdException w:name="List Table 7 Colorful Accent 2" w:uiPriority="52"/>
+    <w:lsdException w:name="List Table 1 Light Accent 3" w:uiPriority="46"/>
+    <w:lsdException w:name="List Table 2 Accent 3" w:uiPriority="47"/>
+    <w:lsdException w:name="List Table 3 Accent 3" w:uiPriority="48"/>
+    <w:lsdException w:name="List Table 4 Accent 3" w:uiPriority="49"/>
+    <w:lsdException w:name="List Table 5 Dark Accent 3" w:uiPriority="50"/>
+    <w:lsdException w:name="List Table 6 Colorful Accent 3" w:uiPriority="51"/>
+    <w:lsdException w:name="List Table 7 Colorful Accent 3" w:uiPriority="52"/>
+    <w:lsdException w:name="List Table 1 Light Accent 4" w:uiPriority="46"/>
+    <w:lsdException w:name="List Table 2 Accent 4" w:uiPriority="47"/>
+    <w:lsdException w:name="List Table 3 Accent 4" w:uiPriority="48"/>
+    <w:lsdException w:name="List Table 4 Accent 4" w:uiPriority="49"/>
+    <w:lsdException w:name="List Table 5 Dark Accent 4" w:uiPriority="50"/>
+    <w:lsdException w:name="List Table 6 Colorful Accent 4" w:uiPriority="51"/>
+    <w:lsdException w:name="List Table 7 Colorful Accent 4" w:uiPriority="52"/>
+    <w:lsdException w:name="List Table 1 Light Accent 5" w:uiPriority="46"/>
+    <w:lsdException w:name="List Table 2 Accent 5" w:uiPriority="47"/>
+    <w:lsdException w:name="List Table 3 Accent 5" w:uiPriority="48"/>
+    <w:lsdException w:name="List Table 4 Accent 5" w:uiPriority="49"/>
+    <w:lsdException w:name="List Table 5 Dark Accent 5" w:uiPriority="50"/>
+    <w:lsdException w:name="List Table 6 Colorful Accent 5" w:uiPriority="51"/>
+    <w:lsdException w:name="List Table 7 Colorful Accent 5" w:uiPriority="52"/>
+    <w:lsdException w:name="List Table 1 Light Accent 6" w:uiPriority="46"/>
+    <w:lsdException w:name="List Table 2 Accent 6" w:uiPriority="47"/>
+    <w:lsdException w:name="List Table 3 Accent 6" w:uiPriority="48"/>
+    <w:lsdException w:name="List Table 4 Accent 6" w:uiPriority="49"/>
+    <w:lsdException w:name="List Table 5 Dark Accent 6" w:uiPriority="50"/>
+    <w:lsdException w:name="List Table 6 Colorful Accent 6" w:uiPriority="51"/>
+    <w:lsdException w:name="List Table 7 Colorful Accent 6" w:uiPriority="52"/>
   </w:latentStyles>
   <w:style w:type="paragraph" w:default="1" w:styleId="Normal">
     <w:name w:val="Normal"/>
@@ -2827,7 +3091,6 @@
     <w:uiPriority w:val="99"/>
     <w:semiHidden/>
     <w:unhideWhenUsed/>
-    <w:qFormat/>
     <w:tblPr>
       <w:tblInd w:w="0" w:type="dxa"/>
       <w:tblCellMar>

</xml_diff>

<commit_message>
ENS1161: finished test 11
</commit_message>
<xml_diff>
--- a/year_1/sem_1/ENS1161_computer_fundamentals/12_week_12/ENS1161_Test_11e_Martin_Ponce_10371381.docx
+++ b/year_1/sem_1/ENS1161_computer_fundamentals/12_week_12/ENS1161_Test_11e_Martin_Ponce_10371381.docx
@@ -41,14 +41,7 @@
           <w:rFonts w:ascii="Arial" w:hAnsi="Arial" w:cs="Arial"/>
           <w:color w:val="00B0F0"/>
         </w:rPr>
-        <w:t>20</w:t>
-      </w:r>
-      <w:r>
-        <w:rPr>
-          <w:rFonts w:ascii="Arial" w:hAnsi="Arial" w:cs="Arial"/>
-          <w:color w:val="00B0F0"/>
-        </w:rPr>
-        <w:t>/10</w:t>
+        <w:t>20/10</w:t>
       </w:r>
       <w:r>
         <w:rPr>
@@ -298,7 +291,7 @@
           <v:shape id="_x0000_i1025" type="#_x0000_t75" style="width:89.25pt;height:36pt" o:ole="" fillcolor="window">
             <v:imagedata r:id="rId7" o:title=""/>
           </v:shape>
-          <o:OLEObject Type="Embed" ProgID="Equation.3" ShapeID="_x0000_i1025" DrawAspect="Content" ObjectID="_1475336435" r:id="rId8"/>
+          <o:OLEObject Type="Embed" ProgID="Equation.3" ShapeID="_x0000_i1025" DrawAspect="Content" ObjectID="_1475589929" r:id="rId8"/>
         </w:object>
       </w:r>
       <w:r>
@@ -342,7 +335,7 @@
           <v:shape id="_x0000_i1026" type="#_x0000_t75" style="width:68.25pt;height:56.25pt" o:ole="" fillcolor="window">
             <v:imagedata r:id="rId9" o:title=""/>
           </v:shape>
-          <o:OLEObject Type="Embed" ProgID="Equation.3" ShapeID="_x0000_i1026" DrawAspect="Content" ObjectID="_1475336436" r:id="rId10"/>
+          <o:OLEObject Type="Embed" ProgID="Equation.3" ShapeID="_x0000_i1026" DrawAspect="Content" ObjectID="_1475589930" r:id="rId10"/>
         </w:object>
       </w:r>
       <w:r>
@@ -456,10 +449,10 @@
       </w:r>
       <w:r>
         <w:object w:dxaOrig="3991" w:dyaOrig="2295">
-          <v:shape id="_x0000_i1028" type="#_x0000_t75" style="width:99.75pt;height:57pt" o:ole="">
+          <v:shape id="_x0000_i1027" type="#_x0000_t75" style="width:99.75pt;height:57pt" o:ole="">
             <v:imagedata r:id="rId11" o:title=""/>
           </v:shape>
-          <o:OLEObject Type="Embed" ProgID="Visio.Drawing.15" ShapeID="_x0000_i1028" DrawAspect="Content" ObjectID="_1475336437" r:id="rId12"/>
+          <o:OLEObject Type="Embed" ProgID="Visio.Drawing.15" ShapeID="_x0000_i1027" DrawAspect="Content" ObjectID="_1475589931" r:id="rId12"/>
         </w:object>
       </w:r>
       <w:r>
@@ -554,10 +547,10 @@
           <w:szCs w:val="20"/>
         </w:rPr>
         <w:object w:dxaOrig="900" w:dyaOrig="720">
-          <v:shape id="_x0000_i1027" type="#_x0000_t75" style="width:45pt;height:36pt" o:ole="" fillcolor="window">
+          <v:shape id="_x0000_i1028" type="#_x0000_t75" style="width:45pt;height:36pt" o:ole="" fillcolor="window">
             <v:imagedata r:id="rId13" o:title=""/>
           </v:shape>
-          <o:OLEObject Type="Embed" ProgID="Equation.3" ShapeID="_x0000_i1027" DrawAspect="Content" ObjectID="_1475336438" r:id="rId14"/>
+          <o:OLEObject Type="Embed" ProgID="Equation.3" ShapeID="_x0000_i1028" DrawAspect="Content" ObjectID="_1475589932" r:id="rId14"/>
         </w:object>
       </w:r>
     </w:p>
@@ -591,11 +584,11 @@
         <w:tab/>
       </w:r>
       <w:r>
-        <w:object w:dxaOrig="3991" w:dyaOrig="2295">
-          <v:shape id="_x0000_i1029" type="#_x0000_t75" style="width:99.75pt;height:57pt" o:ole="">
+        <w:object w:dxaOrig="6841" w:dyaOrig="2311">
+          <v:shape id="_x0000_i1030" type="#_x0000_t75" style="width:171pt;height:57.75pt" o:ole="">
             <v:imagedata r:id="rId15" o:title=""/>
           </v:shape>
-          <o:OLEObject Type="Embed" ProgID="Visio.Drawing.15" ShapeID="_x0000_i1029" DrawAspect="Content" ObjectID="_1475336439" r:id="rId16"/>
+          <o:OLEObject Type="Embed" ProgID="Visio.Drawing.15" ShapeID="_x0000_i1030" DrawAspect="Content" ObjectID="_1475589933" r:id="rId16"/>
         </w:object>
       </w:r>
     </w:p>
@@ -772,15 +765,25 @@
         </w:rPr>
       </w:pPr>
       <w:r>
+        <w:rPr>
+          <w:rFonts w:ascii="Arial" w:hAnsi="Arial" w:cs="Arial"/>
+          <w:color w:val="000000"/>
+          <w:sz w:val="20"/>
+          <w:szCs w:val="20"/>
+          <w:lang w:val="fr-FR"/>
+        </w:rPr>
         <w:tab/>
       </w:r>
       <w:r>
-        <w:object w:dxaOrig="9945" w:dyaOrig="10801">
-          <v:shape id="_x0000_i1030" type="#_x0000_t75" style="width:174.75pt;height:189.75pt;mso-position-vertical:absolute" o:ole="">
+        <w:object w:dxaOrig="11100" w:dyaOrig="10815">
+          <v:shape id="_x0000_i1029" type="#_x0000_t75" style="width:194.25pt;height:189pt" o:ole="">
             <v:imagedata r:id="rId17" o:title=""/>
           </v:shape>
-          <o:OLEObject Type="Embed" ProgID="Visio.Drawing.15" ShapeID="_x0000_i1030" DrawAspect="Content" ObjectID="_1475336440" r:id="rId18"/>
+          <o:OLEObject Type="Embed" ProgID="Visio.Drawing.15" ShapeID="_x0000_i1029" DrawAspect="Content" ObjectID="_1475589934" r:id="rId18"/>
         </w:object>
+      </w:r>
+      <w:r>
+        <w:tab/>
       </w:r>
     </w:p>
     <w:p>
@@ -1189,10 +1192,10 @@
                       <w:szCs w:val="20"/>
                     </w:rPr>
                     <w:object w:dxaOrig="1320" w:dyaOrig="720">
-                      <v:shape id="_x0000_i1031" type="#_x0000_t75" style="width:66pt;height:36pt" o:ole="" fillcolor="window">
+                      <v:shape id="_x0000_i1033" type="#_x0000_t75" style="width:66pt;height:36pt" o:ole="" fillcolor="window">
                         <v:imagedata r:id="rId19" o:title=""/>
                       </v:shape>
-                      <o:OLEObject Type="Embed" ProgID="Equation.3" ShapeID="_x0000_i1031" DrawAspect="Content" ObjectID="_1475336441" r:id="rId20"/>
+                      <o:OLEObject Type="Embed" ProgID="Equation.3" ShapeID="_x0000_i1033" DrawAspect="Content" ObjectID="_1475589937" r:id="rId20"/>
                     </w:object>
                   </w:r>
                 </w:p>
@@ -1456,6 +1459,44 @@
         <w:tabs>
           <w:tab w:val="num" w:pos="720"/>
         </w:tabs>
+        <w:rPr>
+          <w:rFonts w:ascii="Arial" w:hAnsi="Arial" w:cs="Arial"/>
+          <w:noProof/>
+          <w:color w:val="000000"/>
+          <w:sz w:val="20"/>
+          <w:szCs w:val="20"/>
+          <w:lang w:val="fr-FR"/>
+        </w:rPr>
+      </w:pPr>
+      <w:r>
+        <w:object w:dxaOrig="9391" w:dyaOrig="5145">
+          <v:shape id="_x0000_i1031" type="#_x0000_t75" style="width:233.25pt;height:127.5pt" o:ole="">
+            <v:imagedata r:id="rId21" o:title=""/>
+          </v:shape>
+          <o:OLEObject Type="Embed" ProgID="Visio.Drawing.15" ShapeID="_x0000_i1031" DrawAspect="Content" ObjectID="_1475589935" r:id="rId22"/>
+        </w:object>
+      </w:r>
+    </w:p>
+    <w:p>
+      <w:pPr>
+        <w:tabs>
+          <w:tab w:val="num" w:pos="720"/>
+        </w:tabs>
+        <w:rPr>
+          <w:rFonts w:ascii="Arial" w:hAnsi="Arial" w:cs="Arial"/>
+          <w:noProof/>
+          <w:color w:val="000000"/>
+          <w:sz w:val="20"/>
+          <w:szCs w:val="20"/>
+          <w:lang w:val="fr-FR"/>
+        </w:rPr>
+      </w:pPr>
+    </w:p>
+    <w:p>
+      <w:pPr>
+        <w:tabs>
+          <w:tab w:val="num" w:pos="720"/>
+        </w:tabs>
         <w:ind w:left="720" w:hanging="720"/>
         <w:rPr>
           <w:rFonts w:ascii="Arial" w:hAnsi="Arial" w:cs="Arial"/>
@@ -1479,7 +1520,47 @@
           <w:color w:val="000000"/>
           <w:sz w:val="20"/>
           <w:szCs w:val="20"/>
-          <w:lang w:val="fr-FR"/>
+        </w:rPr>
+      </w:pPr>
+      <w:r>
+        <w:rPr>
+          <w:rFonts w:ascii="Arial" w:hAnsi="Arial" w:cs="Arial"/>
+          <w:noProof/>
+          <w:color w:val="000000"/>
+          <w:sz w:val="20"/>
+          <w:szCs w:val="20"/>
+          <w:lang w:val="fr-FR"/>
+        </w:rPr>
+        <w:tab/>
+      </w:r>
+      <w:r>
+        <w:rPr>
+          <w:rFonts w:ascii="Arial" w:hAnsi="Arial" w:cs="Arial"/>
+          <w:noProof/>
+          <w:color w:val="000000"/>
+          <w:sz w:val="20"/>
+          <w:szCs w:val="20"/>
+        </w:rPr>
+        <w:t>Then draw the image A'B'C'D'E'  of the polygon on the set of axes provided.</w:t>
+      </w:r>
+    </w:p>
+    <w:p>
+      <w:pPr>
+        <w:rPr>
+          <w:rFonts w:ascii="Arial" w:hAnsi="Arial" w:cs="Arial"/>
+          <w:color w:val="000000"/>
+          <w:sz w:val="20"/>
+          <w:szCs w:val="20"/>
+        </w:rPr>
+      </w:pPr>
+    </w:p>
+    <w:p>
+      <w:pPr>
+        <w:rPr>
+          <w:rFonts w:ascii="Arial" w:hAnsi="Arial" w:cs="Arial"/>
+          <w:color w:val="000000"/>
+          <w:sz w:val="20"/>
+          <w:szCs w:val="20"/>
         </w:rPr>
       </w:pPr>
     </w:p>
@@ -1491,773 +1572,21 @@
         <w:ind w:left="720" w:hanging="720"/>
         <w:rPr>
           <w:rFonts w:ascii="Arial" w:hAnsi="Arial" w:cs="Arial"/>
-          <w:noProof/>
-          <w:color w:val="000000"/>
-          <w:sz w:val="20"/>
-          <w:szCs w:val="20"/>
-          <w:lang w:val="fr-FR"/>
-        </w:rPr>
-      </w:pPr>
-    </w:p>
-    <w:p>
-      <w:pPr>
-        <w:tabs>
-          <w:tab w:val="num" w:pos="720"/>
-        </w:tabs>
-        <w:ind w:left="720" w:hanging="720"/>
-        <w:jc w:val="right"/>
-        <w:rPr>
-          <w:rFonts w:ascii="Arial" w:hAnsi="Arial" w:cs="Arial"/>
-          <w:noProof/>
-          <w:color w:val="000000"/>
-          <w:sz w:val="20"/>
-          <w:szCs w:val="20"/>
-          <w:lang w:val="fr-FR"/>
-        </w:rPr>
-      </w:pPr>
-      <w:r>
-        <w:rPr>
-          <w:rFonts w:ascii="Arial" w:hAnsi="Arial" w:cs="Arial"/>
-          <w:noProof/>
-          <w:color w:val="000000"/>
-          <w:sz w:val="20"/>
-          <w:szCs w:val="20"/>
-          <w:lang w:val="fr-FR"/>
-        </w:rPr>
-        <w:t xml:space="preserve">A'  </w:t>
-      </w:r>
-      <w:r>
-        <w:rPr>
-          <w:rFonts w:ascii="Arial" w:hAnsi="Arial" w:cs="Arial"/>
-          <w:noProof/>
-          <w:color w:val="000000"/>
-          <w:sz w:val="20"/>
-          <w:szCs w:val="20"/>
-          <w:lang w:val="fr-FR"/>
-        </w:rPr>
-        <w:t>= 0, -2</w:t>
-      </w:r>
-      <w:r>
-        <w:rPr>
-          <w:rFonts w:ascii="Arial" w:hAnsi="Arial" w:cs="Arial"/>
-          <w:noProof/>
-          <w:color w:val="000000"/>
-          <w:sz w:val="20"/>
-          <w:szCs w:val="20"/>
-          <w:lang w:val="fr-FR"/>
-        </w:rPr>
-        <w:t>,  B'</w:t>
-      </w:r>
-      <w:r>
-        <w:rPr>
-          <w:rFonts w:ascii="Arial" w:hAnsi="Arial" w:cs="Arial"/>
-          <w:noProof/>
-          <w:color w:val="000000"/>
-          <w:sz w:val="20"/>
-          <w:szCs w:val="20"/>
-          <w:lang w:val="fr-FR"/>
-        </w:rPr>
-        <w:t xml:space="preserve"> = </w:t>
-      </w:r>
-      <w:r>
-        <w:rPr>
-          <w:rFonts w:ascii="Arial" w:hAnsi="Arial" w:cs="Arial"/>
-          <w:noProof/>
-          <w:color w:val="000000"/>
-          <w:sz w:val="20"/>
-          <w:szCs w:val="20"/>
-          <w:lang w:val="fr-FR"/>
-        </w:rPr>
-        <w:t>0, -1</w:t>
-      </w:r>
-      <w:r>
-        <w:rPr>
-          <w:rFonts w:ascii="Arial" w:hAnsi="Arial" w:cs="Arial"/>
-          <w:noProof/>
-          <w:color w:val="000000"/>
-          <w:sz w:val="20"/>
-          <w:szCs w:val="20"/>
-          <w:lang w:val="fr-FR"/>
-        </w:rPr>
-        <w:t>,  C'</w:t>
-      </w:r>
-      <w:r>
-        <w:rPr>
-          <w:rFonts w:ascii="Arial" w:hAnsi="Arial" w:cs="Arial"/>
-          <w:noProof/>
-          <w:color w:val="000000"/>
-          <w:sz w:val="20"/>
-          <w:szCs w:val="20"/>
-          <w:lang w:val="fr-FR"/>
-        </w:rPr>
-        <w:t xml:space="preserve"> = -1, -1</w:t>
-      </w:r>
-      <w:r>
-        <w:rPr>
-          <w:rFonts w:ascii="Arial" w:hAnsi="Arial" w:cs="Arial"/>
-          <w:noProof/>
-          <w:color w:val="000000"/>
-          <w:sz w:val="20"/>
-          <w:szCs w:val="20"/>
-          <w:lang w:val="fr-FR"/>
-        </w:rPr>
-        <w:t xml:space="preserve">,  D' </w:t>
-      </w:r>
-      <w:r>
-        <w:rPr>
-          <w:rFonts w:ascii="Arial" w:hAnsi="Arial" w:cs="Arial"/>
-          <w:noProof/>
-          <w:color w:val="000000"/>
-          <w:sz w:val="20"/>
-          <w:szCs w:val="20"/>
-          <w:lang w:val="fr-FR"/>
-        </w:rPr>
-        <w:t>= -1, 1</w:t>
-      </w:r>
-      <w:r>
-        <w:rPr>
-          <w:rFonts w:ascii="Arial" w:hAnsi="Arial" w:cs="Arial"/>
-          <w:noProof/>
-          <w:color w:val="000000"/>
-          <w:sz w:val="20"/>
-          <w:szCs w:val="20"/>
-          <w:lang w:val="fr-FR"/>
-        </w:rPr>
-        <w:t xml:space="preserve">, E’ </w:t>
-      </w:r>
-      <w:r>
-        <w:rPr>
-          <w:rFonts w:ascii="Arial" w:hAnsi="Arial" w:cs="Arial"/>
-          <w:noProof/>
-          <w:color w:val="000000"/>
-          <w:sz w:val="20"/>
-          <w:szCs w:val="20"/>
-          <w:lang w:val="fr-FR"/>
-        </w:rPr>
-        <w:t>= 1, 1</w:t>
-      </w:r>
-    </w:p>
-    <w:p>
-      <w:pPr>
-        <w:tabs>
-          <w:tab w:val="num" w:pos="720"/>
-        </w:tabs>
-        <w:ind w:left="720" w:hanging="720"/>
-        <w:rPr>
-          <w:rFonts w:ascii="Arial" w:hAnsi="Arial" w:cs="Arial"/>
-          <w:noProof/>
-          <w:color w:val="000000"/>
-          <w:sz w:val="20"/>
-          <w:szCs w:val="20"/>
-          <w:lang w:val="fr-FR"/>
-        </w:rPr>
-      </w:pPr>
-    </w:p>
-    <w:p>
-      <w:pPr>
-        <w:tabs>
-          <w:tab w:val="num" w:pos="720"/>
-        </w:tabs>
-        <w:ind w:left="720" w:hanging="720"/>
-        <w:rPr>
-          <w:rFonts w:ascii="Arial" w:hAnsi="Arial" w:cs="Arial"/>
-          <w:noProof/>
-          <w:color w:val="000000"/>
-          <w:sz w:val="20"/>
-          <w:szCs w:val="20"/>
-          <w:lang w:val="fr-FR"/>
-        </w:rPr>
-      </w:pPr>
-    </w:p>
-    <w:p>
-      <w:pPr>
-        <w:tabs>
-          <w:tab w:val="num" w:pos="720"/>
-        </w:tabs>
-        <w:ind w:left="720" w:hanging="720"/>
-        <w:rPr>
-          <w:rFonts w:ascii="Arial" w:hAnsi="Arial" w:cs="Arial"/>
-          <w:noProof/>
-          <w:color w:val="000000"/>
-          <w:sz w:val="20"/>
-          <w:szCs w:val="20"/>
-        </w:rPr>
-      </w:pPr>
+          <w:color w:val="000000"/>
+          <w:sz w:val="20"/>
+          <w:szCs w:val="20"/>
+        </w:rPr>
+      </w:pPr>
+      <w:r>
+        <w:object w:dxaOrig="5700" w:dyaOrig="5700">
+          <v:shape id="_x0000_i1032" type="#_x0000_t75" style="width:285pt;height:285pt" o:ole="">
+            <v:imagedata r:id="rId23" o:title=""/>
+          </v:shape>
+          <o:OLEObject Type="Embed" ProgID="Visio.Drawing.15" ShapeID="_x0000_i1032" DrawAspect="Content" ObjectID="_1475589936" r:id="rId24"/>
+        </w:object>
+      </w:r>
       <w:bookmarkStart w:id="0" w:name="_GoBack"/>
       <w:bookmarkEnd w:id="0"/>
-      <w:r>
-        <w:rPr>
-          <w:rFonts w:ascii="Arial" w:hAnsi="Arial" w:cs="Arial"/>
-          <w:noProof/>
-          <w:color w:val="000000"/>
-          <w:sz w:val="20"/>
-          <w:szCs w:val="20"/>
-          <w:lang w:val="fr-FR"/>
-        </w:rPr>
-        <w:tab/>
-      </w:r>
-      <w:r>
-        <w:rPr>
-          <w:rFonts w:ascii="Arial" w:hAnsi="Arial" w:cs="Arial"/>
-          <w:noProof/>
-          <w:color w:val="000000"/>
-          <w:sz w:val="20"/>
-          <w:szCs w:val="20"/>
-        </w:rPr>
-        <w:t>Then draw the image A'B'C'D'E'  of the polygon on the set of axes provided.</w:t>
-      </w:r>
-    </w:p>
-    <w:p>
-      <w:pPr>
-        <w:rPr>
-          <w:rFonts w:ascii="Arial" w:hAnsi="Arial" w:cs="Arial"/>
-          <w:color w:val="000000"/>
-          <w:sz w:val="20"/>
-          <w:szCs w:val="20"/>
-        </w:rPr>
-      </w:pPr>
-      <w:r>
-        <w:rPr>
-          <w:rFonts w:ascii="Arial" w:hAnsi="Arial" w:cs="Arial"/>
-          <w:noProof/>
-          <w:color w:val="000000"/>
-          <w:sz w:val="20"/>
-          <w:szCs w:val="20"/>
-        </w:rPr>
-        <w:pict>
-          <v:group id="_x0000_s1380" style="position:absolute;margin-left:-8.85pt;margin-top:6.6pt;width:473.95pt;height:326.25pt;z-index:251663360" coordorigin="1263,6816" coordsize="9479,6525" o:allowincell="f">
-            <v:line id="_x0000_s1381" style="position:absolute" from="4982,9996" to="10742,9996">
-              <v:stroke endarrow="block"/>
-            </v:line>
-            <v:line id="_x0000_s1382" style="position:absolute;flip:y" from="5852,6816" to="5852,13236">
-              <v:stroke endarrow="block"/>
-            </v:line>
-            <v:line id="_x0000_s1383" style="position:absolute;flip:y" from="6572,7116" to="6572,12876">
-              <v:stroke dashstyle="1 1" endcap="round"/>
-            </v:line>
-            <v:line id="_x0000_s1384" style="position:absolute;flip:y" from="8012,7116" to="8012,12876">
-              <v:stroke dashstyle="1 1" endcap="round"/>
-            </v:line>
-            <v:line id="_x0000_s1385" style="position:absolute;flip:y" from="8732,7116" to="8732,12876">
-              <v:stroke dashstyle="1 1" endcap="round"/>
-            </v:line>
-            <v:line id="_x0000_s1386" style="position:absolute;flip:y" from="9452,7116" to="9452,12876">
-              <v:stroke dashstyle="1 1" endcap="round"/>
-            </v:line>
-            <v:line id="_x0000_s1387" style="position:absolute;flip:y" from="10172,7116" to="10172,12876">
-              <v:stroke dashstyle="1 1" endcap="round"/>
-            </v:line>
-            <v:line id="_x0000_s1388" style="position:absolute;flip:y" from="5852,7116" to="5852,12876">
-              <v:stroke dashstyle="1 1" endcap="round"/>
-            </v:line>
-            <v:line id="_x0000_s1389" style="position:absolute;flip:y" from="5132,7116" to="5132,12876">
-              <v:stroke dashstyle="1 1" endcap="round"/>
-            </v:line>
-            <v:line id="_x0000_s1390" style="position:absolute;flip:y" from="4412,7116" to="4412,12876">
-              <v:stroke dashstyle="1 1" endcap="round"/>
-            </v:line>
-            <v:line id="_x0000_s1391" style="position:absolute" from="2058,9996" to="10022,9996"/>
-            <v:line id="_x0000_s1392" style="position:absolute" from="1488,12156" to="10172,12156">
-              <v:stroke dashstyle="1 1" endcap="round"/>
-            </v:line>
-            <v:line id="_x0000_s1393" style="position:absolute" from="1503,11436" to="10172,11436">
-              <v:stroke dashstyle="1 1" endcap="round"/>
-            </v:line>
-            <v:line id="_x0000_s1394" style="position:absolute" from="1503,10716" to="10172,10716">
-              <v:stroke dashstyle="1 1" endcap="round"/>
-            </v:line>
-            <v:line id="_x0000_s1395" style="position:absolute" from="1263,9996" to="9827,9996"/>
-            <v:line id="_x0000_s1396" style="position:absolute" from="1488,9276" to="10172,9276">
-              <v:stroke dashstyle="1 1" endcap="round"/>
-            </v:line>
-            <v:line id="_x0000_s1397" style="position:absolute" from="1458,8556" to="10172,8556">
-              <v:stroke dashstyle="1 1" endcap="round"/>
-            </v:line>
-            <v:line id="_x0000_s1398" style="position:absolute" from="1458,7836" to="10172,7836">
-              <v:stroke dashstyle="1 1" endcap="round"/>
-            </v:line>
-            <v:line id="_x0000_s1399" style="position:absolute" from="1488,7116" to="10172,7116">
-              <v:stroke dashstyle="1 1" endcap="round"/>
-            </v:line>
-            <v:shape id="_x0000_s1400" type="#_x0000_t202" style="position:absolute;left:7232;top:9936;width:525;height:510" filled="f" stroked="f">
-              <v:textbox style="mso-next-textbox:#_x0000_s1400">
-                <w:txbxContent>
-                  <w:p>
-                    <w:r>
-                      <w:t>2</w:t>
-                    </w:r>
-                  </w:p>
-                </w:txbxContent>
-              </v:textbox>
-            </v:shape>
-            <v:shape id="_x0000_s1401" type="#_x0000_t202" style="position:absolute;left:8672;top:9936;width:555;height:555" filled="f" stroked="f">
-              <v:textbox style="mso-next-textbox:#_x0000_s1401">
-                <w:txbxContent>
-                  <w:p>
-                    <w:r>
-                      <w:t>4</w:t>
-                    </w:r>
-                  </w:p>
-                </w:txbxContent>
-              </v:textbox>
-            </v:shape>
-            <v:shape id="_x0000_s1402" type="#_x0000_t202" style="position:absolute;left:4322;top:9921;width:630;height:585" filled="f" stroked="f">
-              <v:textbox style="mso-next-textbox:#_x0000_s1402">
-                <w:txbxContent>
-                  <w:p>
-                    <w:r>
-                      <w:sym w:font="Symbol" w:char="F02D"/>
-                    </w:r>
-                    <w:r>
-                      <w:t>2</w:t>
-                    </w:r>
-                  </w:p>
-                </w:txbxContent>
-              </v:textbox>
-            </v:shape>
-            <v:shape id="_x0000_s1403" type="#_x0000_t202" style="position:absolute;left:5747;top:8496;width:555;height:585" filled="f" stroked="f">
-              <v:textbox style="mso-next-textbox:#_x0000_s1403">
-                <w:txbxContent>
-                  <w:p>
-                    <w:r>
-                      <w:t>2</w:t>
-                    </w:r>
-                  </w:p>
-                </w:txbxContent>
-              </v:textbox>
-            </v:shape>
-            <v:shape id="_x0000_s1404" type="#_x0000_t202" style="position:absolute;left:5777;top:7041;width:600;height:630" filled="f" stroked="f">
-              <v:textbox style="mso-next-textbox:#_x0000_s1404">
-                <w:txbxContent>
-                  <w:p>
-                    <w:r>
-                      <w:t>4</w:t>
-                    </w:r>
-                  </w:p>
-                </w:txbxContent>
-              </v:textbox>
-            </v:shape>
-            <v:shape id="_x0000_s1405" type="#_x0000_t202" style="position:absolute;left:5807;top:9936;width:585;height:585" filled="f" stroked="f">
-              <v:textbox style="mso-next-textbox:#_x0000_s1405">
-                <w:txbxContent>
-                  <w:p>
-                    <w:r>
-                      <w:t>0</w:t>
-                    </w:r>
-                  </w:p>
-                </w:txbxContent>
-              </v:textbox>
-            </v:shape>
-            <v:line id="_x0000_s1406" style="position:absolute;flip:y" from="3648,7056" to="3648,12816">
-              <v:stroke dashstyle="1 1" endcap="round"/>
-            </v:line>
-            <v:line id="_x0000_s1407" style="position:absolute;flip:y" from="2928,7056" to="2928,12816">
-              <v:stroke dashstyle="1 1" endcap="round"/>
-            </v:line>
-            <v:shape id="_x0000_s1408" type="#_x0000_t202" style="position:absolute;left:2835;top:9936;width:585;height:585" filled="f" stroked="f">
-              <v:textbox style="mso-next-textbox:#_x0000_s1408">
-                <w:txbxContent>
-                  <w:p>
-                    <w:r>
-                      <w:t>-4</w:t>
-                    </w:r>
-                  </w:p>
-                </w:txbxContent>
-              </v:textbox>
-            </v:shape>
-            <v:line id="_x0000_s1409" style="position:absolute;flip:y" from="2208,7056" to="2208,12816">
-              <v:stroke dashstyle="1 1" endcap="round"/>
-            </v:line>
-            <v:line id="_x0000_s1410" style="position:absolute" from="1473,12876" to="10172,12876">
-              <v:stroke dashstyle="1 1" endcap="round"/>
-            </v:line>
-            <v:shape id="_x0000_s1411" type="#_x0000_t202" style="position:absolute;left:5792;top:11361;width:675;height:510" filled="f" stroked="f">
-              <v:textbox style="mso-next-textbox:#_x0000_s1411">
-                <w:txbxContent>
-                  <w:p>
-                    <w:r>
-                      <w:sym w:font="Symbol" w:char="F02D"/>
-                    </w:r>
-                    <w:r>
-                      <w:t>2</w:t>
-                    </w:r>
-                  </w:p>
-                </w:txbxContent>
-              </v:textbox>
-            </v:shape>
-            <v:shape id="_x0000_s1412" type="#_x0000_t202" style="position:absolute;left:5747;top:12786;width:555;height:555" filled="f" stroked="f">
-              <v:textbox style="mso-next-textbox:#_x0000_s1412">
-                <w:txbxContent>
-                  <w:p>
-                    <w:r>
-                      <w:sym w:font="Symbol" w:char="F02D"/>
-                    </w:r>
-                    <w:r>
-                      <w:t>4</w:t>
-                    </w:r>
-                  </w:p>
-                </w:txbxContent>
-              </v:textbox>
-            </v:shape>
-            <v:line id="_x0000_s1413" style="position:absolute;flip:y" from="7292,7116" to="7292,12876">
-              <v:stroke dashstyle="1 1" endcap="round"/>
-            </v:line>
-            <v:line id="_x0000_s1414" style="position:absolute;flip:y" from="1488,7101" to="1488,12861">
-              <v:stroke dashstyle="1 1" endcap="round"/>
-            </v:line>
-          </v:group>
-        </w:pict>
-      </w:r>
-    </w:p>
-    <w:p>
-      <w:pPr>
-        <w:tabs>
-          <w:tab w:val="num" w:pos="720"/>
-        </w:tabs>
-        <w:ind w:left="720" w:hanging="720"/>
-        <w:rPr>
-          <w:rFonts w:ascii="Arial" w:hAnsi="Arial" w:cs="Arial"/>
-          <w:color w:val="000000"/>
-          <w:sz w:val="20"/>
-          <w:szCs w:val="20"/>
-        </w:rPr>
-      </w:pPr>
-    </w:p>
-    <w:p>
-      <w:pPr>
-        <w:tabs>
-          <w:tab w:val="num" w:pos="720"/>
-        </w:tabs>
-        <w:ind w:left="720" w:hanging="720"/>
-        <w:rPr>
-          <w:rFonts w:ascii="Arial" w:hAnsi="Arial" w:cs="Arial"/>
-          <w:color w:val="000000"/>
-          <w:sz w:val="20"/>
-          <w:szCs w:val="20"/>
-        </w:rPr>
-      </w:pPr>
-    </w:p>
-    <w:p>
-      <w:pPr>
-        <w:tabs>
-          <w:tab w:val="num" w:pos="720"/>
-        </w:tabs>
-        <w:ind w:left="720" w:hanging="720"/>
-        <w:rPr>
-          <w:rFonts w:ascii="Arial" w:hAnsi="Arial" w:cs="Arial"/>
-          <w:color w:val="000000"/>
-          <w:sz w:val="20"/>
-          <w:szCs w:val="20"/>
-        </w:rPr>
-      </w:pPr>
-    </w:p>
-    <w:p>
-      <w:pPr>
-        <w:tabs>
-          <w:tab w:val="num" w:pos="720"/>
-        </w:tabs>
-        <w:ind w:left="720" w:hanging="720"/>
-        <w:rPr>
-          <w:rFonts w:ascii="Arial" w:hAnsi="Arial" w:cs="Arial"/>
-          <w:color w:val="000000"/>
-          <w:sz w:val="20"/>
-          <w:szCs w:val="20"/>
-        </w:rPr>
-      </w:pPr>
-    </w:p>
-    <w:p>
-      <w:pPr>
-        <w:tabs>
-          <w:tab w:val="num" w:pos="720"/>
-        </w:tabs>
-        <w:ind w:left="720" w:hanging="720"/>
-        <w:rPr>
-          <w:rFonts w:ascii="Arial" w:hAnsi="Arial" w:cs="Arial"/>
-          <w:color w:val="000000"/>
-          <w:sz w:val="20"/>
-          <w:szCs w:val="20"/>
-        </w:rPr>
-      </w:pPr>
-    </w:p>
-    <w:p>
-      <w:pPr>
-        <w:tabs>
-          <w:tab w:val="num" w:pos="720"/>
-        </w:tabs>
-        <w:ind w:left="720" w:hanging="720"/>
-        <w:rPr>
-          <w:rFonts w:ascii="Arial" w:hAnsi="Arial" w:cs="Arial"/>
-          <w:color w:val="000000"/>
-          <w:sz w:val="20"/>
-          <w:szCs w:val="20"/>
-        </w:rPr>
-      </w:pPr>
-    </w:p>
-    <w:p>
-      <w:pPr>
-        <w:tabs>
-          <w:tab w:val="num" w:pos="720"/>
-        </w:tabs>
-        <w:ind w:left="720" w:hanging="720"/>
-        <w:rPr>
-          <w:rFonts w:ascii="Arial" w:hAnsi="Arial" w:cs="Arial"/>
-          <w:color w:val="000000"/>
-          <w:sz w:val="20"/>
-          <w:szCs w:val="20"/>
-        </w:rPr>
-      </w:pPr>
-    </w:p>
-    <w:p>
-      <w:pPr>
-        <w:tabs>
-          <w:tab w:val="num" w:pos="720"/>
-        </w:tabs>
-        <w:ind w:left="720" w:hanging="720"/>
-        <w:rPr>
-          <w:rFonts w:ascii="Arial" w:hAnsi="Arial" w:cs="Arial"/>
-          <w:color w:val="000000"/>
-          <w:sz w:val="20"/>
-          <w:szCs w:val="20"/>
-        </w:rPr>
-      </w:pPr>
-    </w:p>
-    <w:p>
-      <w:pPr>
-        <w:tabs>
-          <w:tab w:val="num" w:pos="720"/>
-        </w:tabs>
-        <w:ind w:left="720" w:hanging="720"/>
-        <w:rPr>
-          <w:rFonts w:ascii="Arial" w:hAnsi="Arial" w:cs="Arial"/>
-          <w:color w:val="000000"/>
-          <w:sz w:val="20"/>
-          <w:szCs w:val="20"/>
-        </w:rPr>
-      </w:pPr>
-    </w:p>
-    <w:p>
-      <w:pPr>
-        <w:tabs>
-          <w:tab w:val="num" w:pos="720"/>
-        </w:tabs>
-        <w:ind w:left="720" w:hanging="720"/>
-        <w:rPr>
-          <w:rFonts w:ascii="Arial" w:hAnsi="Arial" w:cs="Arial"/>
-          <w:color w:val="000000"/>
-          <w:sz w:val="20"/>
-          <w:szCs w:val="20"/>
-        </w:rPr>
-      </w:pPr>
-    </w:p>
-    <w:p>
-      <w:pPr>
-        <w:tabs>
-          <w:tab w:val="num" w:pos="720"/>
-        </w:tabs>
-        <w:ind w:left="720" w:hanging="720"/>
-        <w:rPr>
-          <w:rFonts w:ascii="Arial" w:hAnsi="Arial" w:cs="Arial"/>
-          <w:color w:val="000000"/>
-          <w:sz w:val="20"/>
-          <w:szCs w:val="20"/>
-        </w:rPr>
-      </w:pPr>
-    </w:p>
-    <w:p>
-      <w:pPr>
-        <w:tabs>
-          <w:tab w:val="num" w:pos="720"/>
-        </w:tabs>
-        <w:ind w:left="720" w:hanging="720"/>
-        <w:rPr>
-          <w:rFonts w:ascii="Arial" w:hAnsi="Arial" w:cs="Arial"/>
-          <w:color w:val="000000"/>
-          <w:sz w:val="20"/>
-          <w:szCs w:val="20"/>
-        </w:rPr>
-      </w:pPr>
-    </w:p>
-    <w:p>
-      <w:pPr>
-        <w:tabs>
-          <w:tab w:val="num" w:pos="720"/>
-        </w:tabs>
-        <w:ind w:left="720" w:hanging="720"/>
-        <w:rPr>
-          <w:rFonts w:ascii="Arial" w:hAnsi="Arial" w:cs="Arial"/>
-          <w:color w:val="000000"/>
-          <w:sz w:val="20"/>
-          <w:szCs w:val="20"/>
-        </w:rPr>
-      </w:pPr>
-    </w:p>
-    <w:p>
-      <w:pPr>
-        <w:tabs>
-          <w:tab w:val="num" w:pos="720"/>
-        </w:tabs>
-        <w:ind w:left="720" w:hanging="720"/>
-        <w:rPr>
-          <w:rFonts w:ascii="Arial" w:hAnsi="Arial" w:cs="Arial"/>
-          <w:color w:val="000000"/>
-          <w:sz w:val="20"/>
-          <w:szCs w:val="20"/>
-        </w:rPr>
-      </w:pPr>
-    </w:p>
-    <w:p>
-      <w:pPr>
-        <w:tabs>
-          <w:tab w:val="num" w:pos="720"/>
-        </w:tabs>
-        <w:ind w:left="720" w:hanging="720"/>
-        <w:rPr>
-          <w:rFonts w:ascii="Arial" w:hAnsi="Arial" w:cs="Arial"/>
-          <w:color w:val="000000"/>
-          <w:sz w:val="20"/>
-          <w:szCs w:val="20"/>
-        </w:rPr>
-      </w:pPr>
-    </w:p>
-    <w:p>
-      <w:pPr>
-        <w:tabs>
-          <w:tab w:val="num" w:pos="720"/>
-        </w:tabs>
-        <w:ind w:left="720" w:hanging="720"/>
-        <w:rPr>
-          <w:rFonts w:ascii="Arial" w:hAnsi="Arial" w:cs="Arial"/>
-          <w:color w:val="000000"/>
-          <w:sz w:val="20"/>
-          <w:szCs w:val="20"/>
-        </w:rPr>
-      </w:pPr>
-    </w:p>
-    <w:p>
-      <w:pPr>
-        <w:tabs>
-          <w:tab w:val="num" w:pos="720"/>
-        </w:tabs>
-        <w:ind w:left="720" w:hanging="720"/>
-        <w:rPr>
-          <w:rFonts w:ascii="Arial" w:hAnsi="Arial" w:cs="Arial"/>
-          <w:color w:val="000000"/>
-          <w:sz w:val="20"/>
-          <w:szCs w:val="20"/>
-        </w:rPr>
-      </w:pPr>
-    </w:p>
-    <w:p>
-      <w:pPr>
-        <w:tabs>
-          <w:tab w:val="num" w:pos="720"/>
-        </w:tabs>
-        <w:ind w:left="720" w:hanging="720"/>
-        <w:rPr>
-          <w:rFonts w:ascii="Arial" w:hAnsi="Arial" w:cs="Arial"/>
-          <w:color w:val="000000"/>
-          <w:sz w:val="20"/>
-          <w:szCs w:val="20"/>
-        </w:rPr>
-      </w:pPr>
-    </w:p>
-    <w:p>
-      <w:pPr>
-        <w:tabs>
-          <w:tab w:val="num" w:pos="720"/>
-        </w:tabs>
-        <w:ind w:left="720" w:hanging="720"/>
-        <w:rPr>
-          <w:rFonts w:ascii="Arial" w:hAnsi="Arial" w:cs="Arial"/>
-          <w:color w:val="000000"/>
-          <w:sz w:val="20"/>
-          <w:szCs w:val="20"/>
-        </w:rPr>
-      </w:pPr>
-    </w:p>
-    <w:p>
-      <w:pPr>
-        <w:tabs>
-          <w:tab w:val="num" w:pos="720"/>
-        </w:tabs>
-        <w:ind w:left="720" w:hanging="720"/>
-        <w:rPr>
-          <w:rFonts w:ascii="Arial" w:hAnsi="Arial" w:cs="Arial"/>
-          <w:color w:val="000000"/>
-          <w:sz w:val="20"/>
-          <w:szCs w:val="20"/>
-        </w:rPr>
-      </w:pPr>
-    </w:p>
-    <w:p>
-      <w:pPr>
-        <w:tabs>
-          <w:tab w:val="num" w:pos="720"/>
-        </w:tabs>
-        <w:ind w:left="720" w:hanging="720"/>
-        <w:rPr>
-          <w:rFonts w:ascii="Arial" w:hAnsi="Arial" w:cs="Arial"/>
-          <w:color w:val="000000"/>
-          <w:sz w:val="20"/>
-          <w:szCs w:val="20"/>
-        </w:rPr>
-      </w:pPr>
-    </w:p>
-    <w:p>
-      <w:pPr>
-        <w:tabs>
-          <w:tab w:val="num" w:pos="720"/>
-        </w:tabs>
-        <w:ind w:left="720" w:hanging="720"/>
-        <w:rPr>
-          <w:rFonts w:ascii="Arial" w:hAnsi="Arial" w:cs="Arial"/>
-          <w:color w:val="000000"/>
-          <w:sz w:val="20"/>
-          <w:szCs w:val="20"/>
-        </w:rPr>
-      </w:pPr>
-    </w:p>
-    <w:p>
-      <w:pPr>
-        <w:tabs>
-          <w:tab w:val="num" w:pos="720"/>
-        </w:tabs>
-        <w:ind w:left="720" w:hanging="720"/>
-        <w:rPr>
-          <w:rFonts w:ascii="Arial" w:hAnsi="Arial" w:cs="Arial"/>
-          <w:color w:val="000000"/>
-          <w:sz w:val="20"/>
-          <w:szCs w:val="20"/>
-        </w:rPr>
-      </w:pPr>
-    </w:p>
-    <w:p>
-      <w:pPr>
-        <w:tabs>
-          <w:tab w:val="num" w:pos="720"/>
-        </w:tabs>
-        <w:ind w:left="720" w:hanging="720"/>
-        <w:rPr>
-          <w:rFonts w:ascii="Arial" w:hAnsi="Arial" w:cs="Arial"/>
-          <w:color w:val="000000"/>
-          <w:sz w:val="20"/>
-          <w:szCs w:val="20"/>
-        </w:rPr>
-      </w:pPr>
-    </w:p>
-    <w:p>
-      <w:pPr>
-        <w:tabs>
-          <w:tab w:val="num" w:pos="720"/>
-        </w:tabs>
-        <w:ind w:left="720" w:hanging="720"/>
-        <w:rPr>
-          <w:rFonts w:ascii="Arial" w:hAnsi="Arial" w:cs="Arial"/>
-          <w:color w:val="000000"/>
-          <w:sz w:val="20"/>
-          <w:szCs w:val="20"/>
-        </w:rPr>
-      </w:pPr>
     </w:p>
     <w:p>
       <w:pPr>
@@ -2302,94 +1631,6 @@
           <w:szCs w:val="20"/>
         </w:rPr>
       </w:pPr>
-    </w:p>
-    <w:p>
-      <w:pPr>
-        <w:jc w:val="right"/>
-        <w:rPr>
-          <w:rFonts w:ascii="Arial" w:hAnsi="Arial" w:cs="Arial"/>
-          <w:color w:val="000000"/>
-          <w:sz w:val="20"/>
-          <w:szCs w:val="20"/>
-        </w:rPr>
-      </w:pPr>
-    </w:p>
-    <w:p>
-      <w:pPr>
-        <w:jc w:val="right"/>
-        <w:rPr>
-          <w:rFonts w:ascii="Arial" w:hAnsi="Arial" w:cs="Arial"/>
-          <w:color w:val="000000"/>
-          <w:sz w:val="20"/>
-          <w:szCs w:val="20"/>
-        </w:rPr>
-      </w:pPr>
-    </w:p>
-    <w:p>
-      <w:pPr>
-        <w:jc w:val="right"/>
-        <w:rPr>
-          <w:rFonts w:ascii="Arial" w:hAnsi="Arial" w:cs="Arial"/>
-          <w:color w:val="000000"/>
-          <w:sz w:val="20"/>
-          <w:szCs w:val="20"/>
-        </w:rPr>
-      </w:pPr>
-    </w:p>
-    <w:p>
-      <w:pPr>
-        <w:jc w:val="right"/>
-        <w:rPr>
-          <w:rFonts w:ascii="Arial" w:hAnsi="Arial" w:cs="Arial"/>
-          <w:color w:val="000000"/>
-          <w:sz w:val="20"/>
-          <w:szCs w:val="20"/>
-        </w:rPr>
-      </w:pPr>
-    </w:p>
-    <w:p>
-      <w:pPr>
-        <w:jc w:val="right"/>
-        <w:rPr>
-          <w:rFonts w:ascii="Arial" w:hAnsi="Arial" w:cs="Arial"/>
-          <w:color w:val="000000"/>
-          <w:sz w:val="20"/>
-          <w:szCs w:val="20"/>
-        </w:rPr>
-      </w:pPr>
-    </w:p>
-    <w:p>
-      <w:pPr>
-        <w:jc w:val="right"/>
-        <w:rPr>
-          <w:rFonts w:ascii="Arial" w:hAnsi="Arial" w:cs="Arial"/>
-          <w:color w:val="000000"/>
-          <w:sz w:val="20"/>
-          <w:szCs w:val="20"/>
-        </w:rPr>
-      </w:pPr>
-    </w:p>
-    <w:p>
-      <w:pPr>
-        <w:jc w:val="right"/>
-        <w:rPr>
-          <w:rFonts w:ascii="Arial" w:hAnsi="Arial" w:cs="Arial"/>
-          <w:color w:val="000000"/>
-          <w:sz w:val="20"/>
-          <w:szCs w:val="20"/>
-        </w:rPr>
-      </w:pPr>
-    </w:p>
-    <w:p>
-      <w:pPr>
-        <w:jc w:val="right"/>
-        <w:rPr>
-          <w:rFonts w:ascii="Arial" w:hAnsi="Arial" w:cs="Arial"/>
-          <w:color w:val="000000"/>
-          <w:sz w:val="20"/>
-          <w:szCs w:val="20"/>
-        </w:rPr>
-      </w:pPr>
       <w:r>
         <w:rPr>
           <w:rFonts w:ascii="Arial" w:hAnsi="Arial" w:cs="Arial"/>
@@ -2421,8 +1662,8 @@
       </w:r>
     </w:p>
     <w:sectPr>
-      <w:headerReference w:type="default" r:id="rId21"/>
-      <w:footerReference w:type="default" r:id="rId22"/>
+      <w:headerReference w:type="default" r:id="rId25"/>
+      <w:footerReference w:type="default" r:id="rId26"/>
       <w:pgSz w:w="11906" w:h="16838"/>
       <w:pgMar w:top="1440" w:right="1800" w:bottom="1440" w:left="1800" w:header="708" w:footer="708" w:gutter="0"/>
       <w:cols w:space="708"/>

</xml_diff>